<commit_message>
1. separate header/ footer/ bread, and add slot to Bread.vue 2. update note
</commit_message>
<xml_diff>
--- a/筆記9_商品列表組件拆分1.docx
+++ b/筆記9_商品列表組件拆分1.docx
@@ -1239,9 +1239,6 @@
       <w:pPr>
         <w:pStyle w:val="a3"/>
         <w:ind w:leftChars="0" w:left="360"/>
-        <w:rPr>
-          <w:rFonts w:hint="eastAsia"/>
-        </w:rPr>
       </w:pPr>
       <w:r>
         <w:rPr>
@@ -1261,8 +1258,6 @@
       <w:r>
         <w:t xml:space="preserve">    </w:t>
       </w:r>
-      <w:bookmarkStart w:id="0" w:name="_GoBack"/>
-      <w:bookmarkEnd w:id="0"/>
     </w:p>
     <w:p>
       <w:r>
@@ -1306,6 +1301,3365 @@
           </wp:inline>
         </w:drawing>
       </w:r>
+    </w:p>
+    <w:p/>
+    <w:p>
+      <w:pPr>
+        <w:pStyle w:val="a3"/>
+        <w:numPr>
+          <w:ilvl w:val="0"/>
+          <w:numId w:val="1"/>
+        </w:numPr>
+        <w:ind w:leftChars="0"/>
+      </w:pPr>
+      <w:r>
+        <w:rPr>
+          <w:rFonts w:hint="eastAsia"/>
+        </w:rPr>
+        <w:t>同</w:t>
+      </w:r>
+      <w:r>
+        <w:rPr>
+          <w:rFonts w:hint="eastAsia"/>
+        </w:rPr>
+        <w:t>h</w:t>
+      </w:r>
+      <w:r>
+        <w:t xml:space="preserve">eader </w:t>
+      </w:r>
+      <w:r>
+        <w:rPr>
+          <w:rFonts w:hint="eastAsia"/>
+        </w:rPr>
+        <w:t>將</w:t>
+      </w:r>
+      <w:r>
+        <w:rPr>
+          <w:rFonts w:hint="eastAsia"/>
+        </w:rPr>
+        <w:t>f</w:t>
+      </w:r>
+      <w:r>
+        <w:t>ooter</w:t>
+      </w:r>
+      <w:r>
+        <w:rPr>
+          <w:rFonts w:hint="eastAsia"/>
+        </w:rPr>
+        <w:t>和</w:t>
+      </w:r>
+      <w:r>
+        <w:rPr>
+          <w:rFonts w:hint="eastAsia"/>
+        </w:rPr>
+        <w:t>b</w:t>
+      </w:r>
+      <w:r>
+        <w:t>read</w:t>
+      </w:r>
+      <w:r>
+        <w:rPr>
+          <w:rFonts w:hint="eastAsia"/>
+        </w:rPr>
+        <w:t>拆分出去</w:t>
+      </w:r>
+      <w:r>
+        <w:rPr>
+          <w:rFonts w:hint="eastAsia"/>
+        </w:rPr>
+        <w:t>!</w:t>
+      </w:r>
+    </w:p>
+    <w:p>
+      <w:pPr>
+        <w:pStyle w:val="a3"/>
+        <w:numPr>
+          <w:ilvl w:val="0"/>
+          <w:numId w:val="1"/>
+        </w:numPr>
+        <w:ind w:leftChars="0"/>
+      </w:pPr>
+      <w:r>
+        <w:rPr>
+          <w:rFonts w:hint="eastAsia"/>
+        </w:rPr>
+        <w:t>(</w:t>
+      </w:r>
+      <w:r>
+        <w:rPr>
+          <w:rFonts w:hint="eastAsia"/>
+        </w:rPr>
+        <w:t>因為麵包屑是會變動的，所以改</w:t>
+      </w:r>
+      <w:proofErr w:type="gramStart"/>
+      <w:r>
+        <w:rPr>
+          <w:rFonts w:hint="eastAsia"/>
+        </w:rPr>
+        <w:t>為插槽</w:t>
+      </w:r>
+      <w:proofErr w:type="gramEnd"/>
+      <w:r>
+        <w:rPr>
+          <w:rFonts w:hint="eastAsia"/>
+        </w:rPr>
+        <w:t>s</w:t>
+      </w:r>
+      <w:r>
+        <w:t>lot</w:t>
+      </w:r>
+      <w:r>
+        <w:rPr>
+          <w:rFonts w:hint="eastAsia"/>
+        </w:rPr>
+        <w:t>)</w:t>
+      </w:r>
+    </w:p>
+    <w:p>
+      <w:pPr>
+        <w:pStyle w:val="a3"/>
+        <w:ind w:leftChars="0" w:left="360"/>
+      </w:pPr>
+      <w:r>
+        <w:rPr>
+          <w:rFonts w:hint="eastAsia"/>
+        </w:rPr>
+        <w:t>先</w:t>
+      </w:r>
+      <w:r>
+        <w:rPr>
+          <w:rFonts w:hint="eastAsia"/>
+        </w:rPr>
+        <w:t>把</w:t>
+      </w:r>
+      <w:r>
+        <w:rPr>
+          <w:rFonts w:hint="eastAsia"/>
+        </w:rPr>
+        <w:t>b</w:t>
+      </w:r>
+      <w:r>
+        <w:t xml:space="preserve">read </w:t>
+      </w:r>
+      <w:r>
+        <w:rPr>
+          <w:rFonts w:hint="eastAsia"/>
+        </w:rPr>
+        <w:t>的</w:t>
+      </w:r>
+      <w:proofErr w:type="gramStart"/>
+      <w:r>
+        <w:rPr>
+          <w:rFonts w:hint="eastAsia"/>
+        </w:rPr>
+        <w:t>原本寫死的</w:t>
+      </w:r>
+      <w:proofErr w:type="gramEnd"/>
+    </w:p>
+    <w:p>
+      <w:pPr>
+        <w:pStyle w:val="a3"/>
+        <w:ind w:leftChars="0" w:left="360"/>
+      </w:pPr>
+    </w:p>
+    <w:p>
+      <w:pPr>
+        <w:widowControl/>
+        <w:shd w:val="clear" w:color="auto" w:fill="1E1E1E"/>
+        <w:spacing w:line="285" w:lineRule="atLeast"/>
+        <w:rPr>
+          <w:rFonts w:ascii="Consolas" w:eastAsia="新細明體" w:hAnsi="Consolas" w:cs="新細明體"/>
+          <w:color w:val="D4D4D4"/>
+          <w:kern w:val="0"/>
+          <w:sz w:val="21"/>
+          <w:szCs w:val="21"/>
+        </w:rPr>
+      </w:pPr>
+      <w:r>
+        <w:rPr>
+          <w:rFonts w:ascii="Consolas" w:eastAsia="新細明體" w:hAnsi="Consolas" w:cs="新細明體"/>
+          <w:color w:val="808080"/>
+          <w:kern w:val="0"/>
+          <w:sz w:val="21"/>
+          <w:szCs w:val="21"/>
+        </w:rPr>
+        <w:t>&lt;</w:t>
+      </w:r>
+      <w:r>
+        <w:rPr>
+          <w:rFonts w:ascii="Consolas" w:eastAsia="新細明體" w:hAnsi="Consolas" w:cs="新細明體"/>
+          <w:color w:val="569CD6"/>
+          <w:kern w:val="0"/>
+          <w:sz w:val="21"/>
+          <w:szCs w:val="21"/>
+        </w:rPr>
+        <w:t>template</w:t>
+      </w:r>
+      <w:r>
+        <w:rPr>
+          <w:rFonts w:ascii="Consolas" w:eastAsia="新細明體" w:hAnsi="Consolas" w:cs="新細明體"/>
+          <w:color w:val="808080"/>
+          <w:kern w:val="0"/>
+          <w:sz w:val="21"/>
+          <w:szCs w:val="21"/>
+        </w:rPr>
+        <w:t>&gt;</w:t>
+      </w:r>
+    </w:p>
+    <w:p>
+      <w:pPr>
+        <w:widowControl/>
+        <w:shd w:val="clear" w:color="auto" w:fill="1E1E1E"/>
+        <w:spacing w:line="285" w:lineRule="atLeast"/>
+        <w:rPr>
+          <w:rFonts w:ascii="Consolas" w:eastAsia="新細明體" w:hAnsi="Consolas" w:cs="新細明體"/>
+          <w:color w:val="D4D4D4"/>
+          <w:kern w:val="0"/>
+          <w:sz w:val="21"/>
+          <w:szCs w:val="21"/>
+        </w:rPr>
+      </w:pPr>
+      <w:r>
+        <w:rPr>
+          <w:rFonts w:ascii="Consolas" w:eastAsia="新細明體" w:hAnsi="Consolas" w:cs="新細明體"/>
+          <w:color w:val="D4D4D4"/>
+          <w:kern w:val="0"/>
+          <w:sz w:val="21"/>
+          <w:szCs w:val="21"/>
+        </w:rPr>
+        <w:t xml:space="preserve">        </w:t>
+      </w:r>
+    </w:p>
+    <w:p>
+      <w:pPr>
+        <w:widowControl/>
+        <w:shd w:val="clear" w:color="auto" w:fill="1E1E1E"/>
+        <w:spacing w:line="285" w:lineRule="atLeast"/>
+        <w:rPr>
+          <w:rFonts w:ascii="Consolas" w:eastAsia="新細明體" w:hAnsi="Consolas" w:cs="新細明體"/>
+          <w:color w:val="D4D4D4"/>
+          <w:kern w:val="0"/>
+          <w:sz w:val="21"/>
+          <w:szCs w:val="21"/>
+        </w:rPr>
+      </w:pPr>
+      <w:r>
+        <w:rPr>
+          <w:rFonts w:ascii="Consolas" w:eastAsia="新細明體" w:hAnsi="Consolas" w:cs="新細明體"/>
+          <w:color w:val="D4D4D4"/>
+          <w:kern w:val="0"/>
+          <w:sz w:val="21"/>
+          <w:szCs w:val="21"/>
+        </w:rPr>
+        <w:t xml:space="preserve">        </w:t>
+      </w:r>
+      <w:r>
+        <w:rPr>
+          <w:rFonts w:ascii="Consolas" w:eastAsia="新細明體" w:hAnsi="Consolas" w:cs="新細明體"/>
+          <w:color w:val="808080"/>
+          <w:kern w:val="0"/>
+          <w:sz w:val="21"/>
+          <w:szCs w:val="21"/>
+        </w:rPr>
+        <w:t>&lt;</w:t>
+      </w:r>
+      <w:r>
+        <w:rPr>
+          <w:rFonts w:ascii="Consolas" w:eastAsia="新細明體" w:hAnsi="Consolas" w:cs="新細明體"/>
+          <w:color w:val="569CD6"/>
+          <w:kern w:val="0"/>
+          <w:sz w:val="21"/>
+          <w:szCs w:val="21"/>
+        </w:rPr>
+        <w:t>div</w:t>
+      </w:r>
+      <w:r>
+        <w:rPr>
+          <w:rFonts w:ascii="Consolas" w:eastAsia="新細明體" w:hAnsi="Consolas" w:cs="新細明體"/>
+          <w:color w:val="D4D4D4"/>
+          <w:kern w:val="0"/>
+          <w:sz w:val="21"/>
+          <w:szCs w:val="21"/>
+        </w:rPr>
+        <w:t xml:space="preserve"> </w:t>
+      </w:r>
+      <w:r>
+        <w:rPr>
+          <w:rFonts w:ascii="Consolas" w:eastAsia="新細明體" w:hAnsi="Consolas" w:cs="新細明體"/>
+          <w:color w:val="9CDCFE"/>
+          <w:kern w:val="0"/>
+          <w:sz w:val="21"/>
+          <w:szCs w:val="21"/>
+        </w:rPr>
+        <w:t>class</w:t>
+      </w:r>
+      <w:r>
+        <w:rPr>
+          <w:rFonts w:ascii="Consolas" w:eastAsia="新細明體" w:hAnsi="Consolas" w:cs="新細明體"/>
+          <w:color w:val="D4D4D4"/>
+          <w:kern w:val="0"/>
+          <w:sz w:val="21"/>
+          <w:szCs w:val="21"/>
+        </w:rPr>
+        <w:t>=</w:t>
+      </w:r>
+      <w:r>
+        <w:rPr>
+          <w:rFonts w:ascii="Consolas" w:eastAsia="新細明體" w:hAnsi="Consolas" w:cs="新細明體"/>
+          <w:color w:val="CE9178"/>
+          <w:kern w:val="0"/>
+          <w:sz w:val="21"/>
+          <w:szCs w:val="21"/>
+        </w:rPr>
+        <w:t>"</w:t>
+      </w:r>
+      <w:proofErr w:type="spellStart"/>
+      <w:r>
+        <w:rPr>
+          <w:rFonts w:ascii="Consolas" w:eastAsia="新細明體" w:hAnsi="Consolas" w:cs="新細明體"/>
+          <w:color w:val="CE9178"/>
+          <w:kern w:val="0"/>
+          <w:sz w:val="21"/>
+          <w:szCs w:val="21"/>
+        </w:rPr>
+        <w:t>nav</w:t>
+      </w:r>
+      <w:proofErr w:type="spellEnd"/>
+      <w:r>
+        <w:rPr>
+          <w:rFonts w:ascii="Consolas" w:eastAsia="新細明體" w:hAnsi="Consolas" w:cs="新細明體"/>
+          <w:color w:val="CE9178"/>
+          <w:kern w:val="0"/>
+          <w:sz w:val="21"/>
+          <w:szCs w:val="21"/>
+        </w:rPr>
+        <w:t>-breadcrumb-wrap"</w:t>
+      </w:r>
+      <w:r>
+        <w:rPr>
+          <w:rFonts w:ascii="Consolas" w:eastAsia="新細明體" w:hAnsi="Consolas" w:cs="新細明體"/>
+          <w:color w:val="808080"/>
+          <w:kern w:val="0"/>
+          <w:sz w:val="21"/>
+          <w:szCs w:val="21"/>
+        </w:rPr>
+        <w:t>&gt;</w:t>
+      </w:r>
+    </w:p>
+    <w:p>
+      <w:pPr>
+        <w:widowControl/>
+        <w:shd w:val="clear" w:color="auto" w:fill="1E1E1E"/>
+        <w:spacing w:line="285" w:lineRule="atLeast"/>
+        <w:rPr>
+          <w:rFonts w:ascii="Consolas" w:eastAsia="新細明體" w:hAnsi="Consolas" w:cs="新細明體"/>
+          <w:color w:val="D4D4D4"/>
+          <w:kern w:val="0"/>
+          <w:sz w:val="21"/>
+          <w:szCs w:val="21"/>
+        </w:rPr>
+      </w:pPr>
+      <w:r>
+        <w:rPr>
+          <w:rFonts w:ascii="Consolas" w:eastAsia="新細明體" w:hAnsi="Consolas" w:cs="新細明體"/>
+          <w:color w:val="D4D4D4"/>
+          <w:kern w:val="0"/>
+          <w:sz w:val="21"/>
+          <w:szCs w:val="21"/>
+        </w:rPr>
+        <w:t xml:space="preserve">        </w:t>
+      </w:r>
+      <w:r>
+        <w:rPr>
+          <w:rFonts w:ascii="Consolas" w:eastAsia="新細明體" w:hAnsi="Consolas" w:cs="新細明體"/>
+          <w:color w:val="808080"/>
+          <w:kern w:val="0"/>
+          <w:sz w:val="21"/>
+          <w:szCs w:val="21"/>
+        </w:rPr>
+        <w:t>&lt;</w:t>
+      </w:r>
+      <w:r>
+        <w:rPr>
+          <w:rFonts w:ascii="Consolas" w:eastAsia="新細明體" w:hAnsi="Consolas" w:cs="新細明體"/>
+          <w:color w:val="569CD6"/>
+          <w:kern w:val="0"/>
+          <w:sz w:val="21"/>
+          <w:szCs w:val="21"/>
+        </w:rPr>
+        <w:t>div</w:t>
+      </w:r>
+      <w:r>
+        <w:rPr>
+          <w:rFonts w:ascii="Consolas" w:eastAsia="新細明體" w:hAnsi="Consolas" w:cs="新細明體"/>
+          <w:color w:val="D4D4D4"/>
+          <w:kern w:val="0"/>
+          <w:sz w:val="21"/>
+          <w:szCs w:val="21"/>
+        </w:rPr>
+        <w:t xml:space="preserve"> </w:t>
+      </w:r>
+      <w:r>
+        <w:rPr>
+          <w:rFonts w:ascii="Consolas" w:eastAsia="新細明體" w:hAnsi="Consolas" w:cs="新細明體"/>
+          <w:color w:val="9CDCFE"/>
+          <w:kern w:val="0"/>
+          <w:sz w:val="21"/>
+          <w:szCs w:val="21"/>
+        </w:rPr>
+        <w:t>class</w:t>
+      </w:r>
+      <w:r>
+        <w:rPr>
+          <w:rFonts w:ascii="Consolas" w:eastAsia="新細明體" w:hAnsi="Consolas" w:cs="新細明體"/>
+          <w:color w:val="D4D4D4"/>
+          <w:kern w:val="0"/>
+          <w:sz w:val="21"/>
+          <w:szCs w:val="21"/>
+        </w:rPr>
+        <w:t>=</w:t>
+      </w:r>
+      <w:r>
+        <w:rPr>
+          <w:rFonts w:ascii="Consolas" w:eastAsia="新細明體" w:hAnsi="Consolas" w:cs="新細明體"/>
+          <w:color w:val="CE9178"/>
+          <w:kern w:val="0"/>
+          <w:sz w:val="21"/>
+          <w:szCs w:val="21"/>
+        </w:rPr>
+        <w:t>"container"</w:t>
+      </w:r>
+      <w:r>
+        <w:rPr>
+          <w:rFonts w:ascii="Consolas" w:eastAsia="新細明體" w:hAnsi="Consolas" w:cs="新細明體"/>
+          <w:color w:val="808080"/>
+          <w:kern w:val="0"/>
+          <w:sz w:val="21"/>
+          <w:szCs w:val="21"/>
+        </w:rPr>
+        <w:t>&gt;</w:t>
+      </w:r>
+    </w:p>
+    <w:p>
+      <w:pPr>
+        <w:widowControl/>
+        <w:shd w:val="clear" w:color="auto" w:fill="1E1E1E"/>
+        <w:spacing w:line="285" w:lineRule="atLeast"/>
+        <w:rPr>
+          <w:rFonts w:ascii="Consolas" w:eastAsia="新細明體" w:hAnsi="Consolas" w:cs="新細明體"/>
+          <w:color w:val="D4D4D4"/>
+          <w:kern w:val="0"/>
+          <w:sz w:val="21"/>
+          <w:szCs w:val="21"/>
+        </w:rPr>
+      </w:pPr>
+      <w:r>
+        <w:rPr>
+          <w:rFonts w:ascii="Consolas" w:eastAsia="新細明體" w:hAnsi="Consolas" w:cs="新細明體"/>
+          <w:color w:val="D4D4D4"/>
+          <w:kern w:val="0"/>
+          <w:sz w:val="21"/>
+          <w:szCs w:val="21"/>
+        </w:rPr>
+        <w:t xml:space="preserve">            </w:t>
+      </w:r>
+      <w:r>
+        <w:rPr>
+          <w:rFonts w:ascii="Consolas" w:eastAsia="新細明體" w:hAnsi="Consolas" w:cs="新細明體"/>
+          <w:color w:val="808080"/>
+          <w:kern w:val="0"/>
+          <w:sz w:val="21"/>
+          <w:szCs w:val="21"/>
+        </w:rPr>
+        <w:t>&lt;</w:t>
+      </w:r>
+      <w:proofErr w:type="spellStart"/>
+      <w:r>
+        <w:rPr>
+          <w:rFonts w:ascii="Consolas" w:eastAsia="新細明體" w:hAnsi="Consolas" w:cs="新細明體"/>
+          <w:color w:val="569CD6"/>
+          <w:kern w:val="0"/>
+          <w:sz w:val="21"/>
+          <w:szCs w:val="21"/>
+        </w:rPr>
+        <w:t>nav</w:t>
+      </w:r>
+      <w:proofErr w:type="spellEnd"/>
+      <w:r>
+        <w:rPr>
+          <w:rFonts w:ascii="Consolas" w:eastAsia="新細明體" w:hAnsi="Consolas" w:cs="新細明體"/>
+          <w:color w:val="D4D4D4"/>
+          <w:kern w:val="0"/>
+          <w:sz w:val="21"/>
+          <w:szCs w:val="21"/>
+        </w:rPr>
+        <w:t xml:space="preserve"> </w:t>
+      </w:r>
+      <w:r>
+        <w:rPr>
+          <w:rFonts w:ascii="Consolas" w:eastAsia="新細明體" w:hAnsi="Consolas" w:cs="新細明體"/>
+          <w:color w:val="9CDCFE"/>
+          <w:kern w:val="0"/>
+          <w:sz w:val="21"/>
+          <w:szCs w:val="21"/>
+        </w:rPr>
+        <w:t>class</w:t>
+      </w:r>
+      <w:r>
+        <w:rPr>
+          <w:rFonts w:ascii="Consolas" w:eastAsia="新細明體" w:hAnsi="Consolas" w:cs="新細明體"/>
+          <w:color w:val="D4D4D4"/>
+          <w:kern w:val="0"/>
+          <w:sz w:val="21"/>
+          <w:szCs w:val="21"/>
+        </w:rPr>
+        <w:t>=</w:t>
+      </w:r>
+      <w:r>
+        <w:rPr>
+          <w:rFonts w:ascii="Consolas" w:eastAsia="新細明體" w:hAnsi="Consolas" w:cs="新細明體"/>
+          <w:color w:val="CE9178"/>
+          <w:kern w:val="0"/>
+          <w:sz w:val="21"/>
+          <w:szCs w:val="21"/>
+        </w:rPr>
+        <w:t>"</w:t>
+      </w:r>
+      <w:proofErr w:type="spellStart"/>
+      <w:r>
+        <w:rPr>
+          <w:rFonts w:ascii="Consolas" w:eastAsia="新細明體" w:hAnsi="Consolas" w:cs="新細明體"/>
+          <w:color w:val="CE9178"/>
+          <w:kern w:val="0"/>
+          <w:sz w:val="21"/>
+          <w:szCs w:val="21"/>
+        </w:rPr>
+        <w:t>nav</w:t>
+      </w:r>
+      <w:proofErr w:type="spellEnd"/>
+      <w:r>
+        <w:rPr>
+          <w:rFonts w:ascii="Consolas" w:eastAsia="新細明體" w:hAnsi="Consolas" w:cs="新細明體"/>
+          <w:color w:val="CE9178"/>
+          <w:kern w:val="0"/>
+          <w:sz w:val="21"/>
+          <w:szCs w:val="21"/>
+        </w:rPr>
+        <w:t>-breadcrumb"</w:t>
+      </w:r>
+      <w:r>
+        <w:rPr>
+          <w:rFonts w:ascii="Consolas" w:eastAsia="新細明體" w:hAnsi="Consolas" w:cs="新細明體"/>
+          <w:color w:val="808080"/>
+          <w:kern w:val="0"/>
+          <w:sz w:val="21"/>
+          <w:szCs w:val="21"/>
+        </w:rPr>
+        <w:t>&gt;</w:t>
+      </w:r>
+    </w:p>
+    <w:p>
+      <w:pPr>
+        <w:widowControl/>
+        <w:shd w:val="clear" w:color="auto" w:fill="1E1E1E"/>
+        <w:spacing w:line="285" w:lineRule="atLeast"/>
+        <w:rPr>
+          <w:rFonts w:ascii="Consolas" w:eastAsia="新細明體" w:hAnsi="Consolas" w:cs="新細明體"/>
+          <w:color w:val="D4D4D4"/>
+          <w:kern w:val="0"/>
+          <w:sz w:val="21"/>
+          <w:szCs w:val="21"/>
+        </w:rPr>
+      </w:pPr>
+      <w:r>
+        <w:rPr>
+          <w:rFonts w:ascii="Consolas" w:eastAsia="新細明體" w:hAnsi="Consolas" w:cs="新細明體"/>
+          <w:color w:val="D4D4D4"/>
+          <w:kern w:val="0"/>
+          <w:sz w:val="21"/>
+          <w:szCs w:val="21"/>
+        </w:rPr>
+        <w:t xml:space="preserve">            </w:t>
+      </w:r>
+      <w:r>
+        <w:rPr>
+          <w:rFonts w:ascii="Consolas" w:eastAsia="新細明體" w:hAnsi="Consolas" w:cs="新細明體"/>
+          <w:color w:val="808080"/>
+          <w:kern w:val="0"/>
+          <w:sz w:val="21"/>
+          <w:szCs w:val="21"/>
+        </w:rPr>
+        <w:t>&lt;</w:t>
+      </w:r>
+      <w:r>
+        <w:rPr>
+          <w:rFonts w:ascii="Consolas" w:eastAsia="新細明體" w:hAnsi="Consolas" w:cs="新細明體"/>
+          <w:color w:val="569CD6"/>
+          <w:kern w:val="0"/>
+          <w:sz w:val="21"/>
+          <w:szCs w:val="21"/>
+        </w:rPr>
+        <w:t>a</w:t>
+      </w:r>
+      <w:r>
+        <w:rPr>
+          <w:rFonts w:ascii="Consolas" w:eastAsia="新細明體" w:hAnsi="Consolas" w:cs="新細明體"/>
+          <w:color w:val="D4D4D4"/>
+          <w:kern w:val="0"/>
+          <w:sz w:val="21"/>
+          <w:szCs w:val="21"/>
+        </w:rPr>
+        <w:t xml:space="preserve"> </w:t>
+      </w:r>
+      <w:proofErr w:type="spellStart"/>
+      <w:r>
+        <w:rPr>
+          <w:rFonts w:ascii="Consolas" w:eastAsia="新細明體" w:hAnsi="Consolas" w:cs="新細明體"/>
+          <w:color w:val="9CDCFE"/>
+          <w:kern w:val="0"/>
+          <w:sz w:val="21"/>
+          <w:szCs w:val="21"/>
+        </w:rPr>
+        <w:t>href</w:t>
+      </w:r>
+      <w:proofErr w:type="spellEnd"/>
+      <w:r>
+        <w:rPr>
+          <w:rFonts w:ascii="Consolas" w:eastAsia="新細明體" w:hAnsi="Consolas" w:cs="新細明體"/>
+          <w:color w:val="D4D4D4"/>
+          <w:kern w:val="0"/>
+          <w:sz w:val="21"/>
+          <w:szCs w:val="21"/>
+        </w:rPr>
+        <w:t>=</w:t>
+      </w:r>
+      <w:r>
+        <w:rPr>
+          <w:rFonts w:ascii="Consolas" w:eastAsia="新細明體" w:hAnsi="Consolas" w:cs="新細明體"/>
+          <w:color w:val="CE9178"/>
+          <w:kern w:val="0"/>
+          <w:sz w:val="21"/>
+          <w:szCs w:val="21"/>
+        </w:rPr>
+        <w:t>"/"</w:t>
+      </w:r>
+      <w:r>
+        <w:rPr>
+          <w:rFonts w:ascii="Consolas" w:eastAsia="新細明體" w:hAnsi="Consolas" w:cs="新細明體"/>
+          <w:color w:val="808080"/>
+          <w:kern w:val="0"/>
+          <w:sz w:val="21"/>
+          <w:szCs w:val="21"/>
+        </w:rPr>
+        <w:t>&gt;</w:t>
+      </w:r>
+      <w:r>
+        <w:rPr>
+          <w:rFonts w:ascii="Consolas" w:eastAsia="新細明體" w:hAnsi="Consolas" w:cs="新細明體"/>
+          <w:color w:val="D4D4D4"/>
+          <w:kern w:val="0"/>
+          <w:sz w:val="21"/>
+          <w:szCs w:val="21"/>
+        </w:rPr>
+        <w:t>Home</w:t>
+      </w:r>
+      <w:r>
+        <w:rPr>
+          <w:rFonts w:ascii="Consolas" w:eastAsia="新細明體" w:hAnsi="Consolas" w:cs="新細明體"/>
+          <w:color w:val="808080"/>
+          <w:kern w:val="0"/>
+          <w:sz w:val="21"/>
+          <w:szCs w:val="21"/>
+        </w:rPr>
+        <w:t>&lt;/</w:t>
+      </w:r>
+      <w:r>
+        <w:rPr>
+          <w:rFonts w:ascii="Consolas" w:eastAsia="新細明體" w:hAnsi="Consolas" w:cs="新細明體"/>
+          <w:color w:val="569CD6"/>
+          <w:kern w:val="0"/>
+          <w:sz w:val="21"/>
+          <w:szCs w:val="21"/>
+        </w:rPr>
+        <w:t>a</w:t>
+      </w:r>
+      <w:r>
+        <w:rPr>
+          <w:rFonts w:ascii="Consolas" w:eastAsia="新細明體" w:hAnsi="Consolas" w:cs="新細明體"/>
+          <w:color w:val="808080"/>
+          <w:kern w:val="0"/>
+          <w:sz w:val="21"/>
+          <w:szCs w:val="21"/>
+        </w:rPr>
+        <w:t>&gt;</w:t>
+      </w:r>
+    </w:p>
+    <w:p>
+      <w:pPr>
+        <w:widowControl/>
+        <w:shd w:val="clear" w:color="auto" w:fill="1E1E1E"/>
+        <w:spacing w:line="285" w:lineRule="atLeast"/>
+        <w:rPr>
+          <w:rFonts w:ascii="Consolas" w:eastAsia="新細明體" w:hAnsi="Consolas" w:cs="新細明體"/>
+          <w:color w:val="D4D4D4"/>
+          <w:kern w:val="0"/>
+          <w:sz w:val="21"/>
+          <w:szCs w:val="21"/>
+        </w:rPr>
+      </w:pPr>
+      <w:r>
+        <w:rPr>
+          <w:rFonts w:ascii="Consolas" w:eastAsia="新細明體" w:hAnsi="Consolas" w:cs="新細明體"/>
+          <w:color w:val="D4D4D4"/>
+          <w:kern w:val="0"/>
+          <w:sz w:val="21"/>
+          <w:szCs w:val="21"/>
+        </w:rPr>
+        <w:t xml:space="preserve">            </w:t>
+      </w:r>
+      <w:r>
+        <w:rPr>
+          <w:rFonts w:ascii="Consolas" w:eastAsia="新細明體" w:hAnsi="Consolas" w:cs="新細明體"/>
+          <w:color w:val="808080"/>
+          <w:kern w:val="0"/>
+          <w:sz w:val="21"/>
+          <w:szCs w:val="21"/>
+        </w:rPr>
+        <w:t>&lt;</w:t>
+      </w:r>
+      <w:r>
+        <w:rPr>
+          <w:rFonts w:ascii="Consolas" w:eastAsia="新細明體" w:hAnsi="Consolas" w:cs="新細明體"/>
+          <w:color w:val="569CD6"/>
+          <w:kern w:val="0"/>
+          <w:sz w:val="21"/>
+          <w:szCs w:val="21"/>
+        </w:rPr>
+        <w:t>span</w:t>
+      </w:r>
+      <w:r>
+        <w:rPr>
+          <w:rFonts w:ascii="Consolas" w:eastAsia="新細明體" w:hAnsi="Consolas" w:cs="新細明體"/>
+          <w:color w:val="808080"/>
+          <w:kern w:val="0"/>
+          <w:sz w:val="21"/>
+          <w:szCs w:val="21"/>
+        </w:rPr>
+        <w:t>&gt;</w:t>
+      </w:r>
+      <w:r>
+        <w:rPr>
+          <w:rFonts w:ascii="Consolas" w:eastAsia="新細明體" w:hAnsi="Consolas" w:cs="新細明體"/>
+          <w:color w:val="D4D4D4"/>
+          <w:kern w:val="0"/>
+          <w:sz w:val="21"/>
+          <w:szCs w:val="21"/>
+        </w:rPr>
+        <w:t>Goods</w:t>
+      </w:r>
+      <w:r>
+        <w:rPr>
+          <w:rFonts w:ascii="Consolas" w:eastAsia="新細明體" w:hAnsi="Consolas" w:cs="新細明體"/>
+          <w:color w:val="808080"/>
+          <w:kern w:val="0"/>
+          <w:sz w:val="21"/>
+          <w:szCs w:val="21"/>
+        </w:rPr>
+        <w:t>&lt;/</w:t>
+      </w:r>
+      <w:r>
+        <w:rPr>
+          <w:rFonts w:ascii="Consolas" w:eastAsia="新細明體" w:hAnsi="Consolas" w:cs="新細明體"/>
+          <w:color w:val="569CD6"/>
+          <w:kern w:val="0"/>
+          <w:sz w:val="21"/>
+          <w:szCs w:val="21"/>
+        </w:rPr>
+        <w:t>span</w:t>
+      </w:r>
+      <w:r>
+        <w:rPr>
+          <w:rFonts w:ascii="Consolas" w:eastAsia="新細明體" w:hAnsi="Consolas" w:cs="新細明體"/>
+          <w:color w:val="808080"/>
+          <w:kern w:val="0"/>
+          <w:sz w:val="21"/>
+          <w:szCs w:val="21"/>
+        </w:rPr>
+        <w:t>&gt;</w:t>
+      </w:r>
+    </w:p>
+    <w:p>
+      <w:pPr>
+        <w:widowControl/>
+        <w:shd w:val="clear" w:color="auto" w:fill="1E1E1E"/>
+        <w:spacing w:line="285" w:lineRule="atLeast"/>
+        <w:rPr>
+          <w:rFonts w:ascii="Consolas" w:eastAsia="新細明體" w:hAnsi="Consolas" w:cs="新細明體"/>
+          <w:color w:val="D4D4D4"/>
+          <w:kern w:val="0"/>
+          <w:sz w:val="21"/>
+          <w:szCs w:val="21"/>
+        </w:rPr>
+      </w:pPr>
+      <w:r>
+        <w:rPr>
+          <w:rFonts w:ascii="Consolas" w:eastAsia="新細明體" w:hAnsi="Consolas" w:cs="新細明體"/>
+          <w:color w:val="D4D4D4"/>
+          <w:kern w:val="0"/>
+          <w:sz w:val="21"/>
+          <w:szCs w:val="21"/>
+        </w:rPr>
+        <w:t xml:space="preserve">            </w:t>
+      </w:r>
+      <w:r>
+        <w:rPr>
+          <w:rFonts w:ascii="Consolas" w:eastAsia="新細明體" w:hAnsi="Consolas" w:cs="新細明體"/>
+          <w:color w:val="808080"/>
+          <w:kern w:val="0"/>
+          <w:sz w:val="21"/>
+          <w:szCs w:val="21"/>
+        </w:rPr>
+        <w:t>&lt;/</w:t>
+      </w:r>
+      <w:proofErr w:type="spellStart"/>
+      <w:r>
+        <w:rPr>
+          <w:rFonts w:ascii="Consolas" w:eastAsia="新細明體" w:hAnsi="Consolas" w:cs="新細明體"/>
+          <w:color w:val="569CD6"/>
+          <w:kern w:val="0"/>
+          <w:sz w:val="21"/>
+          <w:szCs w:val="21"/>
+        </w:rPr>
+        <w:t>nav</w:t>
+      </w:r>
+      <w:proofErr w:type="spellEnd"/>
+      <w:r>
+        <w:rPr>
+          <w:rFonts w:ascii="Consolas" w:eastAsia="新細明體" w:hAnsi="Consolas" w:cs="新細明體"/>
+          <w:color w:val="808080"/>
+          <w:kern w:val="0"/>
+          <w:sz w:val="21"/>
+          <w:szCs w:val="21"/>
+        </w:rPr>
+        <w:t>&gt;</w:t>
+      </w:r>
+    </w:p>
+    <w:p>
+      <w:pPr>
+        <w:widowControl/>
+        <w:shd w:val="clear" w:color="auto" w:fill="1E1E1E"/>
+        <w:spacing w:line="285" w:lineRule="atLeast"/>
+        <w:rPr>
+          <w:rFonts w:ascii="Consolas" w:eastAsia="新細明體" w:hAnsi="Consolas" w:cs="新細明體"/>
+          <w:color w:val="D4D4D4"/>
+          <w:kern w:val="0"/>
+          <w:sz w:val="21"/>
+          <w:szCs w:val="21"/>
+        </w:rPr>
+      </w:pPr>
+      <w:r>
+        <w:rPr>
+          <w:rFonts w:ascii="Consolas" w:eastAsia="新細明體" w:hAnsi="Consolas" w:cs="新細明體"/>
+          <w:color w:val="D4D4D4"/>
+          <w:kern w:val="0"/>
+          <w:sz w:val="21"/>
+          <w:szCs w:val="21"/>
+        </w:rPr>
+        <w:t xml:space="preserve">        </w:t>
+      </w:r>
+      <w:r>
+        <w:rPr>
+          <w:rFonts w:ascii="Consolas" w:eastAsia="新細明體" w:hAnsi="Consolas" w:cs="新細明體"/>
+          <w:color w:val="808080"/>
+          <w:kern w:val="0"/>
+          <w:sz w:val="21"/>
+          <w:szCs w:val="21"/>
+        </w:rPr>
+        <w:t>&lt;/</w:t>
+      </w:r>
+      <w:r>
+        <w:rPr>
+          <w:rFonts w:ascii="Consolas" w:eastAsia="新細明體" w:hAnsi="Consolas" w:cs="新細明體"/>
+          <w:color w:val="569CD6"/>
+          <w:kern w:val="0"/>
+          <w:sz w:val="21"/>
+          <w:szCs w:val="21"/>
+        </w:rPr>
+        <w:t>div</w:t>
+      </w:r>
+      <w:r>
+        <w:rPr>
+          <w:rFonts w:ascii="Consolas" w:eastAsia="新細明體" w:hAnsi="Consolas" w:cs="新細明體"/>
+          <w:color w:val="808080"/>
+          <w:kern w:val="0"/>
+          <w:sz w:val="21"/>
+          <w:szCs w:val="21"/>
+        </w:rPr>
+        <w:t>&gt;</w:t>
+      </w:r>
+    </w:p>
+    <w:p>
+      <w:pPr>
+        <w:widowControl/>
+        <w:shd w:val="clear" w:color="auto" w:fill="1E1E1E"/>
+        <w:spacing w:line="285" w:lineRule="atLeast"/>
+        <w:rPr>
+          <w:rFonts w:ascii="Consolas" w:eastAsia="新細明體" w:hAnsi="Consolas" w:cs="新細明體"/>
+          <w:color w:val="D4D4D4"/>
+          <w:kern w:val="0"/>
+          <w:sz w:val="21"/>
+          <w:szCs w:val="21"/>
+        </w:rPr>
+      </w:pPr>
+      <w:r>
+        <w:rPr>
+          <w:rFonts w:ascii="Consolas" w:eastAsia="新細明體" w:hAnsi="Consolas" w:cs="新細明體"/>
+          <w:color w:val="D4D4D4"/>
+          <w:kern w:val="0"/>
+          <w:sz w:val="21"/>
+          <w:szCs w:val="21"/>
+        </w:rPr>
+        <w:t xml:space="preserve">        </w:t>
+      </w:r>
+      <w:r>
+        <w:rPr>
+          <w:rFonts w:ascii="Consolas" w:eastAsia="新細明體" w:hAnsi="Consolas" w:cs="新細明體"/>
+          <w:color w:val="808080"/>
+          <w:kern w:val="0"/>
+          <w:sz w:val="21"/>
+          <w:szCs w:val="21"/>
+        </w:rPr>
+        <w:t>&lt;/</w:t>
+      </w:r>
+      <w:r>
+        <w:rPr>
+          <w:rFonts w:ascii="Consolas" w:eastAsia="新細明體" w:hAnsi="Consolas" w:cs="新細明體"/>
+          <w:color w:val="569CD6"/>
+          <w:kern w:val="0"/>
+          <w:sz w:val="21"/>
+          <w:szCs w:val="21"/>
+        </w:rPr>
+        <w:t>div</w:t>
+      </w:r>
+      <w:r>
+        <w:rPr>
+          <w:rFonts w:ascii="Consolas" w:eastAsia="新細明體" w:hAnsi="Consolas" w:cs="新細明體"/>
+          <w:color w:val="808080"/>
+          <w:kern w:val="0"/>
+          <w:sz w:val="21"/>
+          <w:szCs w:val="21"/>
+        </w:rPr>
+        <w:t>&gt;</w:t>
+      </w:r>
+    </w:p>
+    <w:p>
+      <w:pPr>
+        <w:widowControl/>
+        <w:shd w:val="clear" w:color="auto" w:fill="1E1E1E"/>
+        <w:spacing w:line="285" w:lineRule="atLeast"/>
+        <w:rPr>
+          <w:rFonts w:ascii="Consolas" w:eastAsia="新細明體" w:hAnsi="Consolas" w:cs="新細明體"/>
+          <w:color w:val="D4D4D4"/>
+          <w:kern w:val="0"/>
+          <w:sz w:val="21"/>
+          <w:szCs w:val="21"/>
+        </w:rPr>
+      </w:pPr>
+      <w:r>
+        <w:rPr>
+          <w:rFonts w:ascii="Consolas" w:eastAsia="新細明體" w:hAnsi="Consolas" w:cs="新細明體"/>
+          <w:color w:val="808080"/>
+          <w:kern w:val="0"/>
+          <w:sz w:val="21"/>
+          <w:szCs w:val="21"/>
+        </w:rPr>
+        <w:t>&lt;/</w:t>
+      </w:r>
+      <w:r>
+        <w:rPr>
+          <w:rFonts w:ascii="Consolas" w:eastAsia="新細明體" w:hAnsi="Consolas" w:cs="新細明體"/>
+          <w:color w:val="569CD6"/>
+          <w:kern w:val="0"/>
+          <w:sz w:val="21"/>
+          <w:szCs w:val="21"/>
+        </w:rPr>
+        <w:t>template</w:t>
+      </w:r>
+      <w:r>
+        <w:rPr>
+          <w:rFonts w:ascii="Consolas" w:eastAsia="新細明體" w:hAnsi="Consolas" w:cs="新細明體"/>
+          <w:color w:val="808080"/>
+          <w:kern w:val="0"/>
+          <w:sz w:val="21"/>
+          <w:szCs w:val="21"/>
+        </w:rPr>
+        <w:t>&gt;</w:t>
+      </w:r>
+    </w:p>
+    <w:p>
+      <w:pPr>
+        <w:pStyle w:val="a3"/>
+        <w:ind w:leftChars="0" w:left="360"/>
+      </w:pPr>
+      <w:r>
+        <w:rPr>
+          <w:rFonts w:hint="eastAsia"/>
+        </w:rPr>
+        <w:t>改為</w:t>
+      </w:r>
+      <w:r>
+        <w:rPr>
+          <w:rFonts w:hint="eastAsia"/>
+        </w:rPr>
+        <w:t>:</w:t>
+      </w:r>
+    </w:p>
+    <w:p>
+      <w:pPr>
+        <w:widowControl/>
+        <w:shd w:val="clear" w:color="auto" w:fill="1E1E1E"/>
+        <w:spacing w:line="285" w:lineRule="atLeast"/>
+        <w:rPr>
+          <w:rFonts w:ascii="Consolas" w:eastAsia="新細明體" w:hAnsi="Consolas" w:cs="新細明體"/>
+          <w:color w:val="D4D4D4"/>
+          <w:kern w:val="0"/>
+          <w:sz w:val="21"/>
+          <w:szCs w:val="21"/>
+        </w:rPr>
+      </w:pPr>
+      <w:r>
+        <w:rPr>
+          <w:rFonts w:ascii="Consolas" w:eastAsia="新細明體" w:hAnsi="Consolas" w:cs="新細明體"/>
+          <w:color w:val="808080"/>
+          <w:kern w:val="0"/>
+          <w:sz w:val="21"/>
+          <w:szCs w:val="21"/>
+        </w:rPr>
+        <w:t>&lt;</w:t>
+      </w:r>
+      <w:r>
+        <w:rPr>
+          <w:rFonts w:ascii="Consolas" w:eastAsia="新細明體" w:hAnsi="Consolas" w:cs="新細明體"/>
+          <w:color w:val="569CD6"/>
+          <w:kern w:val="0"/>
+          <w:sz w:val="21"/>
+          <w:szCs w:val="21"/>
+        </w:rPr>
+        <w:t>template</w:t>
+      </w:r>
+      <w:r>
+        <w:rPr>
+          <w:rFonts w:ascii="Consolas" w:eastAsia="新細明體" w:hAnsi="Consolas" w:cs="新細明體"/>
+          <w:color w:val="808080"/>
+          <w:kern w:val="0"/>
+          <w:sz w:val="21"/>
+          <w:szCs w:val="21"/>
+        </w:rPr>
+        <w:t>&gt;</w:t>
+      </w:r>
+    </w:p>
+    <w:p>
+      <w:pPr>
+        <w:widowControl/>
+        <w:shd w:val="clear" w:color="auto" w:fill="1E1E1E"/>
+        <w:spacing w:line="285" w:lineRule="atLeast"/>
+        <w:rPr>
+          <w:rFonts w:ascii="Consolas" w:eastAsia="新細明體" w:hAnsi="Consolas" w:cs="新細明體"/>
+          <w:color w:val="D4D4D4"/>
+          <w:kern w:val="0"/>
+          <w:sz w:val="21"/>
+          <w:szCs w:val="21"/>
+        </w:rPr>
+      </w:pPr>
+      <w:r>
+        <w:rPr>
+          <w:rFonts w:ascii="Consolas" w:eastAsia="新細明體" w:hAnsi="Consolas" w:cs="新細明體"/>
+          <w:color w:val="D4D4D4"/>
+          <w:kern w:val="0"/>
+          <w:sz w:val="21"/>
+          <w:szCs w:val="21"/>
+        </w:rPr>
+        <w:t xml:space="preserve">        </w:t>
+      </w:r>
+    </w:p>
+    <w:p>
+      <w:pPr>
+        <w:widowControl/>
+        <w:shd w:val="clear" w:color="auto" w:fill="1E1E1E"/>
+        <w:spacing w:line="285" w:lineRule="atLeast"/>
+        <w:rPr>
+          <w:rFonts w:ascii="Consolas" w:eastAsia="新細明體" w:hAnsi="Consolas" w:cs="新細明體"/>
+          <w:color w:val="D4D4D4"/>
+          <w:kern w:val="0"/>
+          <w:sz w:val="21"/>
+          <w:szCs w:val="21"/>
+        </w:rPr>
+      </w:pPr>
+      <w:r>
+        <w:rPr>
+          <w:rFonts w:ascii="Consolas" w:eastAsia="新細明體" w:hAnsi="Consolas" w:cs="新細明體"/>
+          <w:color w:val="D4D4D4"/>
+          <w:kern w:val="0"/>
+          <w:sz w:val="21"/>
+          <w:szCs w:val="21"/>
+        </w:rPr>
+        <w:t xml:space="preserve">        </w:t>
+      </w:r>
+      <w:r>
+        <w:rPr>
+          <w:rFonts w:ascii="Consolas" w:eastAsia="新細明體" w:hAnsi="Consolas" w:cs="新細明體"/>
+          <w:color w:val="808080"/>
+          <w:kern w:val="0"/>
+          <w:sz w:val="21"/>
+          <w:szCs w:val="21"/>
+        </w:rPr>
+        <w:t>&lt;</w:t>
+      </w:r>
+      <w:r>
+        <w:rPr>
+          <w:rFonts w:ascii="Consolas" w:eastAsia="新細明體" w:hAnsi="Consolas" w:cs="新細明體"/>
+          <w:color w:val="569CD6"/>
+          <w:kern w:val="0"/>
+          <w:sz w:val="21"/>
+          <w:szCs w:val="21"/>
+        </w:rPr>
+        <w:t>div</w:t>
+      </w:r>
+      <w:r>
+        <w:rPr>
+          <w:rFonts w:ascii="Consolas" w:eastAsia="新細明體" w:hAnsi="Consolas" w:cs="新細明體"/>
+          <w:color w:val="D4D4D4"/>
+          <w:kern w:val="0"/>
+          <w:sz w:val="21"/>
+          <w:szCs w:val="21"/>
+        </w:rPr>
+        <w:t xml:space="preserve"> </w:t>
+      </w:r>
+      <w:r>
+        <w:rPr>
+          <w:rFonts w:ascii="Consolas" w:eastAsia="新細明體" w:hAnsi="Consolas" w:cs="新細明體"/>
+          <w:color w:val="9CDCFE"/>
+          <w:kern w:val="0"/>
+          <w:sz w:val="21"/>
+          <w:szCs w:val="21"/>
+        </w:rPr>
+        <w:t>class</w:t>
+      </w:r>
+      <w:r>
+        <w:rPr>
+          <w:rFonts w:ascii="Consolas" w:eastAsia="新細明體" w:hAnsi="Consolas" w:cs="新細明體"/>
+          <w:color w:val="D4D4D4"/>
+          <w:kern w:val="0"/>
+          <w:sz w:val="21"/>
+          <w:szCs w:val="21"/>
+        </w:rPr>
+        <w:t>=</w:t>
+      </w:r>
+      <w:r>
+        <w:rPr>
+          <w:rFonts w:ascii="Consolas" w:eastAsia="新細明體" w:hAnsi="Consolas" w:cs="新細明體"/>
+          <w:color w:val="CE9178"/>
+          <w:kern w:val="0"/>
+          <w:sz w:val="21"/>
+          <w:szCs w:val="21"/>
+        </w:rPr>
+        <w:t>"</w:t>
+      </w:r>
+      <w:proofErr w:type="spellStart"/>
+      <w:r>
+        <w:rPr>
+          <w:rFonts w:ascii="Consolas" w:eastAsia="新細明體" w:hAnsi="Consolas" w:cs="新細明體"/>
+          <w:color w:val="CE9178"/>
+          <w:kern w:val="0"/>
+          <w:sz w:val="21"/>
+          <w:szCs w:val="21"/>
+        </w:rPr>
+        <w:t>nav</w:t>
+      </w:r>
+      <w:proofErr w:type="spellEnd"/>
+      <w:r>
+        <w:rPr>
+          <w:rFonts w:ascii="Consolas" w:eastAsia="新細明體" w:hAnsi="Consolas" w:cs="新細明體"/>
+          <w:color w:val="CE9178"/>
+          <w:kern w:val="0"/>
+          <w:sz w:val="21"/>
+          <w:szCs w:val="21"/>
+        </w:rPr>
+        <w:t>-breadcrumb-wrap"</w:t>
+      </w:r>
+      <w:r>
+        <w:rPr>
+          <w:rFonts w:ascii="Consolas" w:eastAsia="新細明體" w:hAnsi="Consolas" w:cs="新細明體"/>
+          <w:color w:val="808080"/>
+          <w:kern w:val="0"/>
+          <w:sz w:val="21"/>
+          <w:szCs w:val="21"/>
+        </w:rPr>
+        <w:t>&gt;</w:t>
+      </w:r>
+    </w:p>
+    <w:p>
+      <w:pPr>
+        <w:widowControl/>
+        <w:shd w:val="clear" w:color="auto" w:fill="1E1E1E"/>
+        <w:spacing w:line="285" w:lineRule="atLeast"/>
+        <w:rPr>
+          <w:rFonts w:ascii="Consolas" w:eastAsia="新細明體" w:hAnsi="Consolas" w:cs="新細明體"/>
+          <w:color w:val="D4D4D4"/>
+          <w:kern w:val="0"/>
+          <w:sz w:val="21"/>
+          <w:szCs w:val="21"/>
+        </w:rPr>
+      </w:pPr>
+      <w:r>
+        <w:rPr>
+          <w:rFonts w:ascii="Consolas" w:eastAsia="新細明體" w:hAnsi="Consolas" w:cs="新細明體"/>
+          <w:color w:val="D4D4D4"/>
+          <w:kern w:val="0"/>
+          <w:sz w:val="21"/>
+          <w:szCs w:val="21"/>
+        </w:rPr>
+        <w:t xml:space="preserve">        </w:t>
+      </w:r>
+      <w:r>
+        <w:rPr>
+          <w:rFonts w:ascii="Consolas" w:eastAsia="新細明體" w:hAnsi="Consolas" w:cs="新細明體"/>
+          <w:color w:val="808080"/>
+          <w:kern w:val="0"/>
+          <w:sz w:val="21"/>
+          <w:szCs w:val="21"/>
+        </w:rPr>
+        <w:t>&lt;</w:t>
+      </w:r>
+      <w:r>
+        <w:rPr>
+          <w:rFonts w:ascii="Consolas" w:eastAsia="新細明體" w:hAnsi="Consolas" w:cs="新細明體"/>
+          <w:color w:val="569CD6"/>
+          <w:kern w:val="0"/>
+          <w:sz w:val="21"/>
+          <w:szCs w:val="21"/>
+        </w:rPr>
+        <w:t>div</w:t>
+      </w:r>
+      <w:r>
+        <w:rPr>
+          <w:rFonts w:ascii="Consolas" w:eastAsia="新細明體" w:hAnsi="Consolas" w:cs="新細明體"/>
+          <w:color w:val="D4D4D4"/>
+          <w:kern w:val="0"/>
+          <w:sz w:val="21"/>
+          <w:szCs w:val="21"/>
+        </w:rPr>
+        <w:t xml:space="preserve"> </w:t>
+      </w:r>
+      <w:r>
+        <w:rPr>
+          <w:rFonts w:ascii="Consolas" w:eastAsia="新細明體" w:hAnsi="Consolas" w:cs="新細明體"/>
+          <w:color w:val="9CDCFE"/>
+          <w:kern w:val="0"/>
+          <w:sz w:val="21"/>
+          <w:szCs w:val="21"/>
+        </w:rPr>
+        <w:t>class</w:t>
+      </w:r>
+      <w:r>
+        <w:rPr>
+          <w:rFonts w:ascii="Consolas" w:eastAsia="新細明體" w:hAnsi="Consolas" w:cs="新細明體"/>
+          <w:color w:val="D4D4D4"/>
+          <w:kern w:val="0"/>
+          <w:sz w:val="21"/>
+          <w:szCs w:val="21"/>
+        </w:rPr>
+        <w:t>=</w:t>
+      </w:r>
+      <w:r>
+        <w:rPr>
+          <w:rFonts w:ascii="Consolas" w:eastAsia="新細明體" w:hAnsi="Consolas" w:cs="新細明體"/>
+          <w:color w:val="CE9178"/>
+          <w:kern w:val="0"/>
+          <w:sz w:val="21"/>
+          <w:szCs w:val="21"/>
+        </w:rPr>
+        <w:t>"container"</w:t>
+      </w:r>
+      <w:r>
+        <w:rPr>
+          <w:rFonts w:ascii="Consolas" w:eastAsia="新細明體" w:hAnsi="Consolas" w:cs="新細明體"/>
+          <w:color w:val="808080"/>
+          <w:kern w:val="0"/>
+          <w:sz w:val="21"/>
+          <w:szCs w:val="21"/>
+        </w:rPr>
+        <w:t>&gt;</w:t>
+      </w:r>
+    </w:p>
+    <w:p>
+      <w:pPr>
+        <w:widowControl/>
+        <w:shd w:val="clear" w:color="auto" w:fill="1E1E1E"/>
+        <w:spacing w:line="285" w:lineRule="atLeast"/>
+        <w:rPr>
+          <w:rFonts w:ascii="Consolas" w:eastAsia="新細明體" w:hAnsi="Consolas" w:cs="新細明體"/>
+          <w:color w:val="D4D4D4"/>
+          <w:kern w:val="0"/>
+          <w:sz w:val="21"/>
+          <w:szCs w:val="21"/>
+        </w:rPr>
+      </w:pPr>
+      <w:r>
+        <w:rPr>
+          <w:rFonts w:ascii="Consolas" w:eastAsia="新細明體" w:hAnsi="Consolas" w:cs="新細明體"/>
+          <w:color w:val="D4D4D4"/>
+          <w:kern w:val="0"/>
+          <w:sz w:val="21"/>
+          <w:szCs w:val="21"/>
+        </w:rPr>
+        <w:t xml:space="preserve">            </w:t>
+      </w:r>
+      <w:r>
+        <w:rPr>
+          <w:rFonts w:ascii="Consolas" w:eastAsia="新細明體" w:hAnsi="Consolas" w:cs="新細明體"/>
+          <w:color w:val="808080"/>
+          <w:kern w:val="0"/>
+          <w:sz w:val="21"/>
+          <w:szCs w:val="21"/>
+        </w:rPr>
+        <w:t>&lt;</w:t>
+      </w:r>
+      <w:proofErr w:type="spellStart"/>
+      <w:r>
+        <w:rPr>
+          <w:rFonts w:ascii="Consolas" w:eastAsia="新細明體" w:hAnsi="Consolas" w:cs="新細明體"/>
+          <w:color w:val="569CD6"/>
+          <w:kern w:val="0"/>
+          <w:sz w:val="21"/>
+          <w:szCs w:val="21"/>
+        </w:rPr>
+        <w:t>nav</w:t>
+      </w:r>
+      <w:proofErr w:type="spellEnd"/>
+      <w:r>
+        <w:rPr>
+          <w:rFonts w:ascii="Consolas" w:eastAsia="新細明體" w:hAnsi="Consolas" w:cs="新細明體"/>
+          <w:color w:val="D4D4D4"/>
+          <w:kern w:val="0"/>
+          <w:sz w:val="21"/>
+          <w:szCs w:val="21"/>
+        </w:rPr>
+        <w:t xml:space="preserve"> </w:t>
+      </w:r>
+      <w:r>
+        <w:rPr>
+          <w:rFonts w:ascii="Consolas" w:eastAsia="新細明體" w:hAnsi="Consolas" w:cs="新細明體"/>
+          <w:color w:val="9CDCFE"/>
+          <w:kern w:val="0"/>
+          <w:sz w:val="21"/>
+          <w:szCs w:val="21"/>
+        </w:rPr>
+        <w:t>class</w:t>
+      </w:r>
+      <w:r>
+        <w:rPr>
+          <w:rFonts w:ascii="Consolas" w:eastAsia="新細明體" w:hAnsi="Consolas" w:cs="新細明體"/>
+          <w:color w:val="D4D4D4"/>
+          <w:kern w:val="0"/>
+          <w:sz w:val="21"/>
+          <w:szCs w:val="21"/>
+        </w:rPr>
+        <w:t>=</w:t>
+      </w:r>
+      <w:r>
+        <w:rPr>
+          <w:rFonts w:ascii="Consolas" w:eastAsia="新細明體" w:hAnsi="Consolas" w:cs="新細明體"/>
+          <w:color w:val="CE9178"/>
+          <w:kern w:val="0"/>
+          <w:sz w:val="21"/>
+          <w:szCs w:val="21"/>
+        </w:rPr>
+        <w:t>"</w:t>
+      </w:r>
+      <w:proofErr w:type="spellStart"/>
+      <w:r>
+        <w:rPr>
+          <w:rFonts w:ascii="Consolas" w:eastAsia="新細明體" w:hAnsi="Consolas" w:cs="新細明體"/>
+          <w:color w:val="CE9178"/>
+          <w:kern w:val="0"/>
+          <w:sz w:val="21"/>
+          <w:szCs w:val="21"/>
+        </w:rPr>
+        <w:t>nav</w:t>
+      </w:r>
+      <w:proofErr w:type="spellEnd"/>
+      <w:r>
+        <w:rPr>
+          <w:rFonts w:ascii="Consolas" w:eastAsia="新細明體" w:hAnsi="Consolas" w:cs="新細明體"/>
+          <w:color w:val="CE9178"/>
+          <w:kern w:val="0"/>
+          <w:sz w:val="21"/>
+          <w:szCs w:val="21"/>
+        </w:rPr>
+        <w:t>-breadcrumb"</w:t>
+      </w:r>
+      <w:r>
+        <w:rPr>
+          <w:rFonts w:ascii="Consolas" w:eastAsia="新細明體" w:hAnsi="Consolas" w:cs="新細明體"/>
+          <w:color w:val="808080"/>
+          <w:kern w:val="0"/>
+          <w:sz w:val="21"/>
+          <w:szCs w:val="21"/>
+        </w:rPr>
+        <w:t>&gt;</w:t>
+      </w:r>
+    </w:p>
+    <w:p>
+      <w:pPr>
+        <w:widowControl/>
+        <w:shd w:val="clear" w:color="auto" w:fill="1E1E1E"/>
+        <w:spacing w:line="285" w:lineRule="atLeast"/>
+        <w:rPr>
+          <w:rFonts w:ascii="Consolas" w:eastAsia="新細明體" w:hAnsi="Consolas" w:cs="新細明體"/>
+          <w:color w:val="D4D4D4"/>
+          <w:kern w:val="0"/>
+          <w:sz w:val="21"/>
+          <w:szCs w:val="21"/>
+        </w:rPr>
+      </w:pPr>
+      <w:r>
+        <w:rPr>
+          <w:rFonts w:ascii="Consolas" w:eastAsia="新細明體" w:hAnsi="Consolas" w:cs="新細明體"/>
+          <w:color w:val="D4D4D4"/>
+          <w:kern w:val="0"/>
+          <w:sz w:val="21"/>
+          <w:szCs w:val="21"/>
+        </w:rPr>
+        <w:t xml:space="preserve">            </w:t>
+      </w:r>
+      <w:r>
+        <w:rPr>
+          <w:rFonts w:ascii="Consolas" w:eastAsia="新細明體" w:hAnsi="Consolas" w:cs="新細明體"/>
+          <w:color w:val="808080"/>
+          <w:kern w:val="0"/>
+          <w:sz w:val="21"/>
+          <w:szCs w:val="21"/>
+        </w:rPr>
+        <w:t>&lt;</w:t>
+      </w:r>
+      <w:r>
+        <w:rPr>
+          <w:rFonts w:ascii="Consolas" w:eastAsia="新細明體" w:hAnsi="Consolas" w:cs="新細明體"/>
+          <w:color w:val="569CD6"/>
+          <w:kern w:val="0"/>
+          <w:sz w:val="21"/>
+          <w:szCs w:val="21"/>
+        </w:rPr>
+        <w:t>a</w:t>
+      </w:r>
+      <w:r>
+        <w:rPr>
+          <w:rFonts w:ascii="Consolas" w:eastAsia="新細明體" w:hAnsi="Consolas" w:cs="新細明體"/>
+          <w:color w:val="D4D4D4"/>
+          <w:kern w:val="0"/>
+          <w:sz w:val="21"/>
+          <w:szCs w:val="21"/>
+        </w:rPr>
+        <w:t xml:space="preserve"> </w:t>
+      </w:r>
+      <w:proofErr w:type="spellStart"/>
+      <w:r>
+        <w:rPr>
+          <w:rFonts w:ascii="Consolas" w:eastAsia="新細明體" w:hAnsi="Consolas" w:cs="新細明體"/>
+          <w:color w:val="9CDCFE"/>
+          <w:kern w:val="0"/>
+          <w:sz w:val="21"/>
+          <w:szCs w:val="21"/>
+        </w:rPr>
+        <w:t>href</w:t>
+      </w:r>
+      <w:proofErr w:type="spellEnd"/>
+      <w:r>
+        <w:rPr>
+          <w:rFonts w:ascii="Consolas" w:eastAsia="新細明體" w:hAnsi="Consolas" w:cs="新細明體"/>
+          <w:color w:val="D4D4D4"/>
+          <w:kern w:val="0"/>
+          <w:sz w:val="21"/>
+          <w:szCs w:val="21"/>
+        </w:rPr>
+        <w:t>=</w:t>
+      </w:r>
+      <w:r>
+        <w:rPr>
+          <w:rFonts w:ascii="Consolas" w:eastAsia="新細明體" w:hAnsi="Consolas" w:cs="新細明體"/>
+          <w:color w:val="CE9178"/>
+          <w:kern w:val="0"/>
+          <w:sz w:val="21"/>
+          <w:szCs w:val="21"/>
+        </w:rPr>
+        <w:t>"/"</w:t>
+      </w:r>
+      <w:r>
+        <w:rPr>
+          <w:rFonts w:ascii="Consolas" w:eastAsia="新細明體" w:hAnsi="Consolas" w:cs="新細明體"/>
+          <w:color w:val="808080"/>
+          <w:kern w:val="0"/>
+          <w:sz w:val="21"/>
+          <w:szCs w:val="21"/>
+        </w:rPr>
+        <w:t>&gt;</w:t>
+      </w:r>
+      <w:r>
+        <w:rPr>
+          <w:rFonts w:ascii="Consolas" w:eastAsia="新細明體" w:hAnsi="Consolas" w:cs="新細明體"/>
+          <w:color w:val="D4D4D4"/>
+          <w:kern w:val="0"/>
+          <w:sz w:val="21"/>
+          <w:szCs w:val="21"/>
+        </w:rPr>
+        <w:t>Home</w:t>
+      </w:r>
+      <w:r>
+        <w:rPr>
+          <w:rFonts w:ascii="Consolas" w:eastAsia="新細明體" w:hAnsi="Consolas" w:cs="新細明體"/>
+          <w:color w:val="808080"/>
+          <w:kern w:val="0"/>
+          <w:sz w:val="21"/>
+          <w:szCs w:val="21"/>
+        </w:rPr>
+        <w:t>&lt;/</w:t>
+      </w:r>
+      <w:r>
+        <w:rPr>
+          <w:rFonts w:ascii="Consolas" w:eastAsia="新細明體" w:hAnsi="Consolas" w:cs="新細明體"/>
+          <w:color w:val="569CD6"/>
+          <w:kern w:val="0"/>
+          <w:sz w:val="21"/>
+          <w:szCs w:val="21"/>
+        </w:rPr>
+        <w:t>a</w:t>
+      </w:r>
+      <w:r>
+        <w:rPr>
+          <w:rFonts w:ascii="Consolas" w:eastAsia="新細明體" w:hAnsi="Consolas" w:cs="新細明體"/>
+          <w:color w:val="808080"/>
+          <w:kern w:val="0"/>
+          <w:sz w:val="21"/>
+          <w:szCs w:val="21"/>
+        </w:rPr>
+        <w:t>&gt;</w:t>
+      </w:r>
+    </w:p>
+    <w:p>
+      <w:pPr>
+        <w:widowControl/>
+        <w:shd w:val="clear" w:color="auto" w:fill="1E1E1E"/>
+        <w:spacing w:line="285" w:lineRule="atLeast"/>
+        <w:rPr>
+          <w:rFonts w:ascii="Consolas" w:eastAsia="新細明體" w:hAnsi="Consolas" w:cs="新細明體"/>
+          <w:color w:val="D4D4D4"/>
+          <w:kern w:val="0"/>
+          <w:sz w:val="21"/>
+          <w:szCs w:val="21"/>
+        </w:rPr>
+      </w:pPr>
+      <w:r>
+        <w:rPr>
+          <w:rFonts w:ascii="Consolas" w:eastAsia="新細明體" w:hAnsi="Consolas" w:cs="新細明體"/>
+          <w:color w:val="D4D4D4"/>
+          <w:kern w:val="0"/>
+          <w:sz w:val="21"/>
+          <w:szCs w:val="21"/>
+        </w:rPr>
+        <w:t xml:space="preserve">            </w:t>
+      </w:r>
+      <w:proofErr w:type="gramStart"/>
+      <w:r>
+        <w:rPr>
+          <w:rFonts w:ascii="Consolas" w:eastAsia="新細明體" w:hAnsi="Consolas" w:cs="新細明體"/>
+          <w:color w:val="608B4E"/>
+          <w:kern w:val="0"/>
+          <w:sz w:val="21"/>
+          <w:szCs w:val="21"/>
+        </w:rPr>
+        <w:t>&lt;!--</w:t>
+      </w:r>
+      <w:proofErr w:type="gramEnd"/>
+      <w:r>
+        <w:rPr>
+          <w:rFonts w:ascii="Consolas" w:eastAsia="新細明體" w:hAnsi="Consolas" w:cs="新細明體"/>
+          <w:color w:val="608B4E"/>
+          <w:kern w:val="0"/>
+          <w:sz w:val="21"/>
+          <w:szCs w:val="21"/>
+        </w:rPr>
+        <w:t xml:space="preserve"> &lt;span&gt;Goods&lt;/span&gt; --&gt;</w:t>
+      </w:r>
+    </w:p>
+    <w:p>
+      <w:pPr>
+        <w:widowControl/>
+        <w:shd w:val="clear" w:color="auto" w:fill="1E1E1E"/>
+        <w:spacing w:line="285" w:lineRule="atLeast"/>
+        <w:rPr>
+          <w:rFonts w:ascii="Consolas" w:eastAsia="新細明體" w:hAnsi="Consolas" w:cs="新細明體"/>
+          <w:color w:val="D4D4D4"/>
+          <w:kern w:val="0"/>
+          <w:sz w:val="21"/>
+          <w:szCs w:val="21"/>
+        </w:rPr>
+      </w:pPr>
+      <w:r>
+        <w:rPr>
+          <w:rFonts w:ascii="Consolas" w:eastAsia="新細明體" w:hAnsi="Consolas" w:cs="新細明體"/>
+          <w:color w:val="D4D4D4"/>
+          <w:kern w:val="0"/>
+          <w:sz w:val="21"/>
+          <w:szCs w:val="21"/>
+        </w:rPr>
+        <w:t xml:space="preserve">            </w:t>
+      </w:r>
+      <w:r>
+        <w:rPr>
+          <w:rFonts w:ascii="Consolas" w:eastAsia="新細明體" w:hAnsi="Consolas" w:cs="新細明體"/>
+          <w:color w:val="808080"/>
+          <w:kern w:val="0"/>
+          <w:sz w:val="21"/>
+          <w:szCs w:val="21"/>
+        </w:rPr>
+        <w:t>&lt;</w:t>
+      </w:r>
+      <w:r>
+        <w:rPr>
+          <w:rFonts w:ascii="Consolas" w:eastAsia="新細明體" w:hAnsi="Consolas" w:cs="新細明體"/>
+          <w:color w:val="569CD6"/>
+          <w:kern w:val="0"/>
+          <w:sz w:val="21"/>
+          <w:szCs w:val="21"/>
+        </w:rPr>
+        <w:t>slot</w:t>
+      </w:r>
+      <w:r>
+        <w:rPr>
+          <w:rFonts w:ascii="Consolas" w:eastAsia="新細明體" w:hAnsi="Consolas" w:cs="新細明體"/>
+          <w:color w:val="808080"/>
+          <w:kern w:val="0"/>
+          <w:sz w:val="21"/>
+          <w:szCs w:val="21"/>
+        </w:rPr>
+        <w:t>&gt;&lt;/</w:t>
+      </w:r>
+      <w:r>
+        <w:rPr>
+          <w:rFonts w:ascii="Consolas" w:eastAsia="新細明體" w:hAnsi="Consolas" w:cs="新細明體"/>
+          <w:color w:val="569CD6"/>
+          <w:kern w:val="0"/>
+          <w:sz w:val="21"/>
+          <w:szCs w:val="21"/>
+        </w:rPr>
+        <w:t>slot</w:t>
+      </w:r>
+      <w:r>
+        <w:rPr>
+          <w:rFonts w:ascii="Consolas" w:eastAsia="新細明體" w:hAnsi="Consolas" w:cs="新細明體"/>
+          <w:color w:val="808080"/>
+          <w:kern w:val="0"/>
+          <w:sz w:val="21"/>
+          <w:szCs w:val="21"/>
+        </w:rPr>
+        <w:t>&gt;</w:t>
+      </w:r>
+    </w:p>
+    <w:p>
+      <w:pPr>
+        <w:widowControl/>
+        <w:shd w:val="clear" w:color="auto" w:fill="1E1E1E"/>
+        <w:spacing w:line="285" w:lineRule="atLeast"/>
+        <w:rPr>
+          <w:rFonts w:ascii="Consolas" w:eastAsia="新細明體" w:hAnsi="Consolas" w:cs="新細明體"/>
+          <w:color w:val="D4D4D4"/>
+          <w:kern w:val="0"/>
+          <w:sz w:val="21"/>
+          <w:szCs w:val="21"/>
+        </w:rPr>
+      </w:pPr>
+      <w:r>
+        <w:rPr>
+          <w:rFonts w:ascii="Consolas" w:eastAsia="新細明體" w:hAnsi="Consolas" w:cs="新細明體"/>
+          <w:color w:val="D4D4D4"/>
+          <w:kern w:val="0"/>
+          <w:sz w:val="21"/>
+          <w:szCs w:val="21"/>
+        </w:rPr>
+        <w:lastRenderedPageBreak/>
+        <w:t xml:space="preserve">            </w:t>
+      </w:r>
+      <w:r>
+        <w:rPr>
+          <w:rFonts w:ascii="Consolas" w:eastAsia="新細明體" w:hAnsi="Consolas" w:cs="新細明體"/>
+          <w:color w:val="808080"/>
+          <w:kern w:val="0"/>
+          <w:sz w:val="21"/>
+          <w:szCs w:val="21"/>
+        </w:rPr>
+        <w:t>&lt;/</w:t>
+      </w:r>
+      <w:proofErr w:type="spellStart"/>
+      <w:r>
+        <w:rPr>
+          <w:rFonts w:ascii="Consolas" w:eastAsia="新細明體" w:hAnsi="Consolas" w:cs="新細明體"/>
+          <w:color w:val="569CD6"/>
+          <w:kern w:val="0"/>
+          <w:sz w:val="21"/>
+          <w:szCs w:val="21"/>
+        </w:rPr>
+        <w:t>nav</w:t>
+      </w:r>
+      <w:proofErr w:type="spellEnd"/>
+      <w:r>
+        <w:rPr>
+          <w:rFonts w:ascii="Consolas" w:eastAsia="新細明體" w:hAnsi="Consolas" w:cs="新細明體"/>
+          <w:color w:val="808080"/>
+          <w:kern w:val="0"/>
+          <w:sz w:val="21"/>
+          <w:szCs w:val="21"/>
+        </w:rPr>
+        <w:t>&gt;</w:t>
+      </w:r>
+    </w:p>
+    <w:p>
+      <w:pPr>
+        <w:widowControl/>
+        <w:shd w:val="clear" w:color="auto" w:fill="1E1E1E"/>
+        <w:spacing w:line="285" w:lineRule="atLeast"/>
+        <w:rPr>
+          <w:rFonts w:ascii="Consolas" w:eastAsia="新細明體" w:hAnsi="Consolas" w:cs="新細明體"/>
+          <w:color w:val="D4D4D4"/>
+          <w:kern w:val="0"/>
+          <w:sz w:val="21"/>
+          <w:szCs w:val="21"/>
+        </w:rPr>
+      </w:pPr>
+      <w:r>
+        <w:rPr>
+          <w:rFonts w:ascii="Consolas" w:eastAsia="新細明體" w:hAnsi="Consolas" w:cs="新細明體"/>
+          <w:color w:val="D4D4D4"/>
+          <w:kern w:val="0"/>
+          <w:sz w:val="21"/>
+          <w:szCs w:val="21"/>
+        </w:rPr>
+        <w:t xml:space="preserve">        </w:t>
+      </w:r>
+      <w:r>
+        <w:rPr>
+          <w:rFonts w:ascii="Consolas" w:eastAsia="新細明體" w:hAnsi="Consolas" w:cs="新細明體"/>
+          <w:color w:val="808080"/>
+          <w:kern w:val="0"/>
+          <w:sz w:val="21"/>
+          <w:szCs w:val="21"/>
+        </w:rPr>
+        <w:t>&lt;/</w:t>
+      </w:r>
+      <w:r>
+        <w:rPr>
+          <w:rFonts w:ascii="Consolas" w:eastAsia="新細明體" w:hAnsi="Consolas" w:cs="新細明體"/>
+          <w:color w:val="569CD6"/>
+          <w:kern w:val="0"/>
+          <w:sz w:val="21"/>
+          <w:szCs w:val="21"/>
+        </w:rPr>
+        <w:t>div</w:t>
+      </w:r>
+      <w:r>
+        <w:rPr>
+          <w:rFonts w:ascii="Consolas" w:eastAsia="新細明體" w:hAnsi="Consolas" w:cs="新細明體"/>
+          <w:color w:val="808080"/>
+          <w:kern w:val="0"/>
+          <w:sz w:val="21"/>
+          <w:szCs w:val="21"/>
+        </w:rPr>
+        <w:t>&gt;</w:t>
+      </w:r>
+    </w:p>
+    <w:p>
+      <w:pPr>
+        <w:widowControl/>
+        <w:shd w:val="clear" w:color="auto" w:fill="1E1E1E"/>
+        <w:spacing w:line="285" w:lineRule="atLeast"/>
+        <w:rPr>
+          <w:rFonts w:ascii="Consolas" w:eastAsia="新細明體" w:hAnsi="Consolas" w:cs="新細明體"/>
+          <w:color w:val="D4D4D4"/>
+          <w:kern w:val="0"/>
+          <w:sz w:val="21"/>
+          <w:szCs w:val="21"/>
+        </w:rPr>
+      </w:pPr>
+      <w:r>
+        <w:rPr>
+          <w:rFonts w:ascii="Consolas" w:eastAsia="新細明體" w:hAnsi="Consolas" w:cs="新細明體"/>
+          <w:color w:val="D4D4D4"/>
+          <w:kern w:val="0"/>
+          <w:sz w:val="21"/>
+          <w:szCs w:val="21"/>
+        </w:rPr>
+        <w:t xml:space="preserve">        </w:t>
+      </w:r>
+      <w:r>
+        <w:rPr>
+          <w:rFonts w:ascii="Consolas" w:eastAsia="新細明體" w:hAnsi="Consolas" w:cs="新細明體"/>
+          <w:color w:val="808080"/>
+          <w:kern w:val="0"/>
+          <w:sz w:val="21"/>
+          <w:szCs w:val="21"/>
+        </w:rPr>
+        <w:t>&lt;/</w:t>
+      </w:r>
+      <w:r>
+        <w:rPr>
+          <w:rFonts w:ascii="Consolas" w:eastAsia="新細明體" w:hAnsi="Consolas" w:cs="新細明體"/>
+          <w:color w:val="569CD6"/>
+          <w:kern w:val="0"/>
+          <w:sz w:val="21"/>
+          <w:szCs w:val="21"/>
+        </w:rPr>
+        <w:t>div</w:t>
+      </w:r>
+      <w:r>
+        <w:rPr>
+          <w:rFonts w:ascii="Consolas" w:eastAsia="新細明體" w:hAnsi="Consolas" w:cs="新細明體"/>
+          <w:color w:val="808080"/>
+          <w:kern w:val="0"/>
+          <w:sz w:val="21"/>
+          <w:szCs w:val="21"/>
+        </w:rPr>
+        <w:t>&gt;</w:t>
+      </w:r>
+    </w:p>
+    <w:p>
+      <w:pPr>
+        <w:widowControl/>
+        <w:shd w:val="clear" w:color="auto" w:fill="1E1E1E"/>
+        <w:spacing w:line="285" w:lineRule="atLeast"/>
+        <w:rPr>
+          <w:rFonts w:ascii="Consolas" w:eastAsia="新細明體" w:hAnsi="Consolas" w:cs="新細明體"/>
+          <w:color w:val="D4D4D4"/>
+          <w:kern w:val="0"/>
+          <w:sz w:val="21"/>
+          <w:szCs w:val="21"/>
+        </w:rPr>
+      </w:pPr>
+      <w:r>
+        <w:rPr>
+          <w:rFonts w:ascii="Consolas" w:eastAsia="新細明體" w:hAnsi="Consolas" w:cs="新細明體"/>
+          <w:color w:val="808080"/>
+          <w:kern w:val="0"/>
+          <w:sz w:val="21"/>
+          <w:szCs w:val="21"/>
+        </w:rPr>
+        <w:t>&lt;/</w:t>
+      </w:r>
+      <w:r>
+        <w:rPr>
+          <w:rFonts w:ascii="Consolas" w:eastAsia="新細明體" w:hAnsi="Consolas" w:cs="新細明體"/>
+          <w:color w:val="569CD6"/>
+          <w:kern w:val="0"/>
+          <w:sz w:val="21"/>
+          <w:szCs w:val="21"/>
+        </w:rPr>
+        <w:t>template</w:t>
+      </w:r>
+      <w:r>
+        <w:rPr>
+          <w:rFonts w:ascii="Consolas" w:eastAsia="新細明體" w:hAnsi="Consolas" w:cs="新細明體"/>
+          <w:color w:val="808080"/>
+          <w:kern w:val="0"/>
+          <w:sz w:val="21"/>
+          <w:szCs w:val="21"/>
+        </w:rPr>
+        <w:t>&gt;</w:t>
+      </w:r>
+    </w:p>
+    <w:p>
+      <w:pPr>
+        <w:pStyle w:val="a3"/>
+        <w:ind w:leftChars="0" w:left="360"/>
+      </w:pPr>
+      <w:r>
+        <w:rPr>
+          <w:rFonts w:hint="eastAsia"/>
+        </w:rPr>
+        <w:t>&lt;</w:t>
+      </w:r>
+      <w:r>
+        <w:t>slot</w:t>
+      </w:r>
+      <w:r>
+        <w:rPr>
+          <w:rFonts w:hint="eastAsia"/>
+        </w:rPr>
+        <w:t>不明白可以去</w:t>
+      </w:r>
+      <w:r>
+        <w:rPr>
+          <w:rFonts w:hint="eastAsia"/>
+        </w:rPr>
+        <w:t>google</w:t>
+      </w:r>
+      <w:r>
+        <w:t>&gt;</w:t>
+      </w:r>
+    </w:p>
+    <w:p>
+      <w:pPr>
+        <w:pStyle w:val="a3"/>
+        <w:ind w:leftChars="0" w:left="360"/>
+      </w:pPr>
+    </w:p>
+    <w:p>
+      <w:pPr>
+        <w:pStyle w:val="a3"/>
+        <w:ind w:leftChars="0" w:left="360"/>
+      </w:pPr>
+      <w:r>
+        <w:rPr>
+          <w:rFonts w:hint="eastAsia"/>
+        </w:rPr>
+        <w:t>&lt;s</w:t>
+      </w:r>
+      <w:r>
+        <w:t>lot</w:t>
+      </w:r>
+      <w:r>
+        <w:rPr>
+          <w:rFonts w:hint="eastAsia"/>
+        </w:rPr>
+        <w:t>&gt;</w:t>
+      </w:r>
+      <w:r>
+        <w:rPr>
+          <w:rFonts w:hint="eastAsia"/>
+        </w:rPr>
+        <w:t>使用</w:t>
+      </w:r>
+      <w:r>
+        <w:rPr>
+          <w:rFonts w:hint="eastAsia"/>
+        </w:rPr>
+        <w:t>:</w:t>
+      </w:r>
+    </w:p>
+    <w:p>
+      <w:pPr>
+        <w:pStyle w:val="a3"/>
+        <w:ind w:leftChars="0" w:left="360"/>
+      </w:pPr>
+      <w:r>
+        <w:rPr>
+          <w:rFonts w:hint="eastAsia"/>
+        </w:rPr>
+        <w:t>如果想在麵包屑</w:t>
+      </w:r>
+      <w:proofErr w:type="gramStart"/>
+      <w:r>
+        <w:rPr>
+          <w:rFonts w:hint="eastAsia"/>
+        </w:rPr>
+        <w:t>中賦值</w:t>
+      </w:r>
+      <w:proofErr w:type="gramEnd"/>
+    </w:p>
+    <w:p>
+      <w:pPr>
+        <w:pStyle w:val="a3"/>
+        <w:ind w:leftChars="0" w:left="360"/>
+      </w:pPr>
+      <w:r>
+        <w:rPr>
+          <w:rFonts w:hint="eastAsia"/>
+        </w:rPr>
+        <w:t>可以</w:t>
+      </w:r>
+      <w:r>
+        <w:rPr>
+          <w:rFonts w:hint="eastAsia"/>
+        </w:rPr>
+        <w:t>在我</w:t>
+      </w:r>
+      <w:r>
+        <w:rPr>
+          <w:rFonts w:hint="eastAsia"/>
+        </w:rPr>
+        <w:t>v</w:t>
+      </w:r>
+      <w:r>
+        <w:t>iews</w:t>
+      </w:r>
+      <w:r>
+        <w:rPr>
+          <w:rFonts w:hint="eastAsia"/>
+        </w:rPr>
+        <w:t>的</w:t>
+      </w:r>
+    </w:p>
+    <w:p>
+      <w:pPr>
+        <w:widowControl/>
+        <w:shd w:val="clear" w:color="auto" w:fill="1E1E1E"/>
+        <w:spacing w:line="285" w:lineRule="atLeast"/>
+        <w:rPr>
+          <w:rFonts w:ascii="Consolas" w:eastAsia="新細明體" w:hAnsi="Consolas" w:cs="新細明體"/>
+          <w:color w:val="D4D4D4"/>
+          <w:kern w:val="0"/>
+          <w:sz w:val="21"/>
+          <w:szCs w:val="21"/>
+        </w:rPr>
+      </w:pPr>
+      <w:r>
+        <w:rPr>
+          <w:rFonts w:ascii="Consolas" w:eastAsia="新細明體" w:hAnsi="Consolas" w:cs="新細明體"/>
+          <w:color w:val="808080"/>
+          <w:kern w:val="0"/>
+          <w:sz w:val="21"/>
+          <w:szCs w:val="21"/>
+        </w:rPr>
+        <w:t>&lt;</w:t>
+      </w:r>
+      <w:proofErr w:type="spellStart"/>
+      <w:r>
+        <w:rPr>
+          <w:rFonts w:ascii="Consolas" w:eastAsia="新細明體" w:hAnsi="Consolas" w:cs="新細明體"/>
+          <w:color w:val="569CD6"/>
+          <w:kern w:val="0"/>
+          <w:sz w:val="21"/>
+          <w:szCs w:val="21"/>
+        </w:rPr>
+        <w:t>nav</w:t>
+      </w:r>
+      <w:proofErr w:type="spellEnd"/>
+      <w:r>
+        <w:rPr>
+          <w:rFonts w:ascii="Consolas" w:eastAsia="新細明體" w:hAnsi="Consolas" w:cs="新細明體"/>
+          <w:color w:val="569CD6"/>
+          <w:kern w:val="0"/>
+          <w:sz w:val="21"/>
+          <w:szCs w:val="21"/>
+        </w:rPr>
+        <w:t>-bread</w:t>
+      </w:r>
+      <w:r>
+        <w:rPr>
+          <w:rFonts w:ascii="Consolas" w:eastAsia="新細明體" w:hAnsi="Consolas" w:cs="新細明體"/>
+          <w:color w:val="808080"/>
+          <w:kern w:val="0"/>
+          <w:sz w:val="21"/>
+          <w:szCs w:val="21"/>
+        </w:rPr>
+        <w:t>&gt;&lt;/</w:t>
+      </w:r>
+      <w:proofErr w:type="spellStart"/>
+      <w:r>
+        <w:rPr>
+          <w:rFonts w:ascii="Consolas" w:eastAsia="新細明體" w:hAnsi="Consolas" w:cs="新細明體"/>
+          <w:color w:val="569CD6"/>
+          <w:kern w:val="0"/>
+          <w:sz w:val="21"/>
+          <w:szCs w:val="21"/>
+        </w:rPr>
+        <w:t>nav</w:t>
+      </w:r>
+      <w:proofErr w:type="spellEnd"/>
+      <w:r>
+        <w:rPr>
+          <w:rFonts w:ascii="Consolas" w:eastAsia="新細明體" w:hAnsi="Consolas" w:cs="新細明體"/>
+          <w:color w:val="569CD6"/>
+          <w:kern w:val="0"/>
+          <w:sz w:val="21"/>
+          <w:szCs w:val="21"/>
+        </w:rPr>
+        <w:t>-bread</w:t>
+      </w:r>
+      <w:r>
+        <w:rPr>
+          <w:rFonts w:ascii="Consolas" w:eastAsia="新細明體" w:hAnsi="Consolas" w:cs="新細明體"/>
+          <w:color w:val="808080"/>
+          <w:kern w:val="0"/>
+          <w:sz w:val="21"/>
+          <w:szCs w:val="21"/>
+        </w:rPr>
+        <w:t>&gt;</w:t>
+      </w:r>
+    </w:p>
+    <w:p>
+      <w:pPr>
+        <w:pStyle w:val="a3"/>
+        <w:ind w:leftChars="0" w:left="360"/>
+      </w:pPr>
+      <w:r>
+        <w:rPr>
+          <w:rFonts w:hint="eastAsia"/>
+        </w:rPr>
+        <w:t>改為</w:t>
+      </w:r>
+      <w:r>
+        <w:rPr>
+          <w:rFonts w:hint="eastAsia"/>
+        </w:rPr>
+        <w:t>:</w:t>
+      </w:r>
+    </w:p>
+    <w:p>
+      <w:pPr>
+        <w:widowControl/>
+        <w:shd w:val="clear" w:color="auto" w:fill="1E1E1E"/>
+        <w:spacing w:line="285" w:lineRule="atLeast"/>
+        <w:rPr>
+          <w:rFonts w:ascii="Consolas" w:eastAsia="新細明體" w:hAnsi="Consolas" w:cs="新細明體"/>
+          <w:color w:val="D4D4D4"/>
+          <w:kern w:val="0"/>
+          <w:sz w:val="21"/>
+          <w:szCs w:val="21"/>
+        </w:rPr>
+      </w:pPr>
+    </w:p>
+    <w:p>
+      <w:pPr>
+        <w:widowControl/>
+        <w:shd w:val="clear" w:color="auto" w:fill="1E1E1E"/>
+        <w:spacing w:line="285" w:lineRule="atLeast"/>
+        <w:rPr>
+          <w:rFonts w:ascii="Consolas" w:eastAsia="新細明體" w:hAnsi="Consolas" w:cs="新細明體"/>
+          <w:color w:val="D4D4D4"/>
+          <w:kern w:val="0"/>
+          <w:sz w:val="21"/>
+          <w:szCs w:val="21"/>
+        </w:rPr>
+      </w:pPr>
+      <w:r>
+        <w:rPr>
+          <w:rFonts w:ascii="Consolas" w:eastAsia="新細明體" w:hAnsi="Consolas" w:cs="新細明體"/>
+          <w:color w:val="D4D4D4"/>
+          <w:kern w:val="0"/>
+          <w:sz w:val="21"/>
+          <w:szCs w:val="21"/>
+        </w:rPr>
+        <w:t xml:space="preserve">        </w:t>
+      </w:r>
+      <w:r>
+        <w:rPr>
+          <w:rFonts w:ascii="Consolas" w:eastAsia="新細明體" w:hAnsi="Consolas" w:cs="新細明體"/>
+          <w:color w:val="808080"/>
+          <w:kern w:val="0"/>
+          <w:sz w:val="21"/>
+          <w:szCs w:val="21"/>
+        </w:rPr>
+        <w:t>&lt;</w:t>
+      </w:r>
+      <w:proofErr w:type="spellStart"/>
+      <w:r>
+        <w:rPr>
+          <w:rFonts w:ascii="Consolas" w:eastAsia="新細明體" w:hAnsi="Consolas" w:cs="新細明體"/>
+          <w:color w:val="569CD6"/>
+          <w:kern w:val="0"/>
+          <w:sz w:val="21"/>
+          <w:szCs w:val="21"/>
+        </w:rPr>
+        <w:t>nav</w:t>
+      </w:r>
+      <w:proofErr w:type="spellEnd"/>
+      <w:r>
+        <w:rPr>
+          <w:rFonts w:ascii="Consolas" w:eastAsia="新細明體" w:hAnsi="Consolas" w:cs="新細明體"/>
+          <w:color w:val="569CD6"/>
+          <w:kern w:val="0"/>
+          <w:sz w:val="21"/>
+          <w:szCs w:val="21"/>
+        </w:rPr>
+        <w:t>-bread</w:t>
+      </w:r>
+      <w:r>
+        <w:rPr>
+          <w:rFonts w:ascii="Consolas" w:eastAsia="新細明體" w:hAnsi="Consolas" w:cs="新細明體"/>
+          <w:color w:val="808080"/>
+          <w:kern w:val="0"/>
+          <w:sz w:val="21"/>
+          <w:szCs w:val="21"/>
+        </w:rPr>
+        <w:t>&gt;</w:t>
+      </w:r>
+    </w:p>
+    <w:p>
+      <w:pPr>
+        <w:widowControl/>
+        <w:shd w:val="clear" w:color="auto" w:fill="1E1E1E"/>
+        <w:spacing w:line="285" w:lineRule="atLeast"/>
+        <w:rPr>
+          <w:rFonts w:ascii="Consolas" w:eastAsia="新細明體" w:hAnsi="Consolas" w:cs="新細明體"/>
+          <w:color w:val="D4D4D4"/>
+          <w:kern w:val="0"/>
+          <w:sz w:val="21"/>
+          <w:szCs w:val="21"/>
+        </w:rPr>
+      </w:pPr>
+      <w:r>
+        <w:rPr>
+          <w:rFonts w:ascii="Consolas" w:eastAsia="新細明體" w:hAnsi="Consolas" w:cs="新細明體"/>
+          <w:color w:val="D4D4D4"/>
+          <w:kern w:val="0"/>
+          <w:sz w:val="21"/>
+          <w:szCs w:val="21"/>
+        </w:rPr>
+        <w:t xml:space="preserve">            </w:t>
+      </w:r>
+      <w:r>
+        <w:rPr>
+          <w:rFonts w:ascii="Consolas" w:eastAsia="新細明體" w:hAnsi="Consolas" w:cs="新細明體"/>
+          <w:color w:val="808080"/>
+          <w:kern w:val="0"/>
+          <w:sz w:val="21"/>
+          <w:szCs w:val="21"/>
+        </w:rPr>
+        <w:t>&lt;</w:t>
+      </w:r>
+      <w:r>
+        <w:rPr>
+          <w:rFonts w:ascii="Consolas" w:eastAsia="新細明體" w:hAnsi="Consolas" w:cs="新細明體"/>
+          <w:color w:val="569CD6"/>
+          <w:kern w:val="0"/>
+          <w:sz w:val="21"/>
+          <w:szCs w:val="21"/>
+        </w:rPr>
+        <w:t>span</w:t>
+      </w:r>
+      <w:r>
+        <w:rPr>
+          <w:rFonts w:ascii="Consolas" w:eastAsia="新細明體" w:hAnsi="Consolas" w:cs="新細明體"/>
+          <w:color w:val="808080"/>
+          <w:kern w:val="0"/>
+          <w:sz w:val="21"/>
+          <w:szCs w:val="21"/>
+        </w:rPr>
+        <w:t>&gt;</w:t>
+      </w:r>
+      <w:r>
+        <w:rPr>
+          <w:rFonts w:ascii="Consolas" w:eastAsia="新細明體" w:hAnsi="Consolas" w:cs="新細明體"/>
+          <w:color w:val="D4D4D4"/>
+          <w:kern w:val="0"/>
+          <w:sz w:val="21"/>
+          <w:szCs w:val="21"/>
+        </w:rPr>
+        <w:t>Goods</w:t>
+      </w:r>
+      <w:r>
+        <w:rPr>
+          <w:rFonts w:ascii="Consolas" w:eastAsia="新細明體" w:hAnsi="Consolas" w:cs="新細明體"/>
+          <w:color w:val="808080"/>
+          <w:kern w:val="0"/>
+          <w:sz w:val="21"/>
+          <w:szCs w:val="21"/>
+        </w:rPr>
+        <w:t>&lt;/</w:t>
+      </w:r>
+      <w:r>
+        <w:rPr>
+          <w:rFonts w:ascii="Consolas" w:eastAsia="新細明體" w:hAnsi="Consolas" w:cs="新細明體"/>
+          <w:color w:val="569CD6"/>
+          <w:kern w:val="0"/>
+          <w:sz w:val="21"/>
+          <w:szCs w:val="21"/>
+        </w:rPr>
+        <w:t>span</w:t>
+      </w:r>
+      <w:r>
+        <w:rPr>
+          <w:rFonts w:ascii="Consolas" w:eastAsia="新細明體" w:hAnsi="Consolas" w:cs="新細明體"/>
+          <w:color w:val="808080"/>
+          <w:kern w:val="0"/>
+          <w:sz w:val="21"/>
+          <w:szCs w:val="21"/>
+        </w:rPr>
+        <w:t>&gt;</w:t>
+      </w:r>
+    </w:p>
+    <w:p>
+      <w:pPr>
+        <w:widowControl/>
+        <w:shd w:val="clear" w:color="auto" w:fill="1E1E1E"/>
+        <w:spacing w:line="285" w:lineRule="atLeast"/>
+        <w:rPr>
+          <w:rFonts w:ascii="Consolas" w:eastAsia="新細明體" w:hAnsi="Consolas" w:cs="新細明體" w:hint="eastAsia"/>
+          <w:color w:val="D4D4D4"/>
+          <w:kern w:val="0"/>
+          <w:sz w:val="21"/>
+          <w:szCs w:val="21"/>
+        </w:rPr>
+      </w:pPr>
+      <w:r>
+        <w:rPr>
+          <w:rFonts w:ascii="Consolas" w:eastAsia="新細明體" w:hAnsi="Consolas" w:cs="新細明體"/>
+          <w:color w:val="D4D4D4"/>
+          <w:kern w:val="0"/>
+          <w:sz w:val="21"/>
+          <w:szCs w:val="21"/>
+        </w:rPr>
+        <w:t xml:space="preserve">        </w:t>
+      </w:r>
+      <w:r>
+        <w:rPr>
+          <w:rFonts w:ascii="Consolas" w:eastAsia="新細明體" w:hAnsi="Consolas" w:cs="新細明體"/>
+          <w:color w:val="808080"/>
+          <w:kern w:val="0"/>
+          <w:sz w:val="21"/>
+          <w:szCs w:val="21"/>
+        </w:rPr>
+        <w:t>&lt;/</w:t>
+      </w:r>
+      <w:proofErr w:type="spellStart"/>
+      <w:r>
+        <w:rPr>
+          <w:rFonts w:ascii="Consolas" w:eastAsia="新細明體" w:hAnsi="Consolas" w:cs="新細明體"/>
+          <w:color w:val="569CD6"/>
+          <w:kern w:val="0"/>
+          <w:sz w:val="21"/>
+          <w:szCs w:val="21"/>
+        </w:rPr>
+        <w:t>nav</w:t>
+      </w:r>
+      <w:proofErr w:type="spellEnd"/>
+      <w:r>
+        <w:rPr>
+          <w:rFonts w:ascii="Consolas" w:eastAsia="新細明體" w:hAnsi="Consolas" w:cs="新細明體"/>
+          <w:color w:val="569CD6"/>
+          <w:kern w:val="0"/>
+          <w:sz w:val="21"/>
+          <w:szCs w:val="21"/>
+        </w:rPr>
+        <w:t>-bread</w:t>
+      </w:r>
+      <w:r>
+        <w:rPr>
+          <w:rFonts w:ascii="Consolas" w:eastAsia="新細明體" w:hAnsi="Consolas" w:cs="新細明體"/>
+          <w:color w:val="808080"/>
+          <w:kern w:val="0"/>
+          <w:sz w:val="21"/>
+          <w:szCs w:val="21"/>
+        </w:rPr>
+        <w:t>&gt;</w:t>
+      </w:r>
+    </w:p>
+    <w:p>
+      <w:pPr>
+        <w:pStyle w:val="a3"/>
+        <w:ind w:leftChars="0" w:left="360"/>
+      </w:pPr>
+      <w:r>
+        <w:rPr>
+          <w:rFonts w:hint="eastAsia"/>
+        </w:rPr>
+        <w:t>這樣網頁就可以變為</w:t>
+      </w:r>
+      <w:r>
+        <w:rPr>
+          <w:rFonts w:hint="eastAsia"/>
+        </w:rPr>
+        <w:t>: Ho</w:t>
+      </w:r>
+      <w:r>
+        <w:t>me/Goods</w:t>
+      </w:r>
+    </w:p>
+    <w:p>
+      <w:pPr>
+        <w:pStyle w:val="a3"/>
+        <w:ind w:leftChars="0" w:left="360"/>
+        <w:rPr>
+          <w:rFonts w:hint="eastAsia"/>
+        </w:rPr>
+      </w:pPr>
+      <w:r>
+        <w:rPr>
+          <w:noProof/>
+        </w:rPr>
+        <w:drawing>
+          <wp:inline distT="0" distB="0" distL="0" distR="0" wp14:anchorId="21F16352" wp14:editId="5839A048">
+            <wp:extent cx="5274310" cy="3619055"/>
+            <wp:effectExtent l="0" t="0" r="2540" b="635"/>
+            <wp:docPr id="10" name="圖片 10"/>
+            <wp:cNvGraphicFramePr>
+              <a:graphicFrameLocks xmlns:a="http://schemas.openxmlformats.org/drawingml/2006/main" noChangeAspect="1"/>
+            </wp:cNvGraphicFramePr>
+            <a:graphic xmlns:a="http://schemas.openxmlformats.org/drawingml/2006/main">
+              <a:graphicData uri="http://schemas.openxmlformats.org/drawingml/2006/picture">
+                <pic:pic xmlns:pic="http://schemas.openxmlformats.org/drawingml/2006/picture">
+                  <pic:nvPicPr>
+                    <pic:cNvPr id="0" name="Picture 3"/>
+                    <pic:cNvPicPr>
+                      <a:picLocks noChangeAspect="1" noChangeArrowheads="1"/>
+                    </pic:cNvPicPr>
+                  </pic:nvPicPr>
+                  <pic:blipFill>
+                    <a:blip r:embed="rId13">
+                      <a:extLst>
+                        <a:ext uri="{28A0092B-C50C-407E-A947-70E740481C1C}">
+                          <a14:useLocalDpi xmlns:a14="http://schemas.microsoft.com/office/drawing/2010/main" val="0"/>
+                        </a:ext>
+                      </a:extLst>
+                    </a:blip>
+                    <a:srcRect/>
+                    <a:stretch>
+                      <a:fillRect/>
+                    </a:stretch>
+                  </pic:blipFill>
+                  <pic:spPr bwMode="auto">
+                    <a:xfrm>
+                      <a:off x="0" y="0"/>
+                      <a:ext cx="5274310" cy="3619055"/>
+                    </a:xfrm>
+                    <a:prstGeom prst="rect">
+                      <a:avLst/>
+                    </a:prstGeom>
+                    <a:noFill/>
+                    <a:ln>
+                      <a:noFill/>
+                    </a:ln>
+                  </pic:spPr>
+                </pic:pic>
+              </a:graphicData>
+            </a:graphic>
+          </wp:inline>
+        </w:drawing>
+      </w:r>
+    </w:p>
+    <w:p>
+      <w:pPr>
+        <w:pStyle w:val="a3"/>
+        <w:ind w:leftChars="0" w:left="360"/>
+        <w:rPr>
+          <w:rFonts w:hint="eastAsia"/>
+        </w:rPr>
+      </w:pPr>
+    </w:p>
+    <w:p>
+      <w:pPr>
+        <w:pStyle w:val="a3"/>
+        <w:numPr>
+          <w:ilvl w:val="0"/>
+          <w:numId w:val="1"/>
+        </w:numPr>
+        <w:ind w:leftChars="0"/>
+      </w:pPr>
+      <w:r>
+        <w:rPr>
+          <w:rFonts w:hint="eastAsia"/>
+        </w:rPr>
+        <w:t>但也可能會加不只一種標籤</w:t>
+      </w:r>
+      <w:r>
+        <w:rPr>
+          <w:rFonts w:hint="eastAsia"/>
+        </w:rPr>
+        <w:t>:</w:t>
+      </w:r>
+    </w:p>
+    <w:p>
+      <w:pPr>
+        <w:pStyle w:val="a3"/>
+        <w:ind w:leftChars="0" w:left="360"/>
+        <w:rPr>
+          <w:color w:val="FF0000"/>
+        </w:rPr>
+      </w:pPr>
+      <w:r>
+        <w:rPr>
+          <w:rFonts w:hint="eastAsia"/>
+        </w:rPr>
+        <w:t>可以這樣做</w:t>
+      </w:r>
+      <w:r>
+        <w:rPr>
+          <w:rFonts w:hint="eastAsia"/>
+        </w:rPr>
+        <w:t>:</w:t>
+      </w:r>
+      <w:r>
+        <w:rPr>
+          <w:rFonts w:hint="eastAsia"/>
+        </w:rPr>
+        <w:t xml:space="preserve">  </w:t>
+      </w:r>
+      <w:r>
+        <w:rPr>
+          <w:rFonts w:hint="eastAsia"/>
+          <w:color w:val="FF0000"/>
+        </w:rPr>
+        <w:t>(</w:t>
+      </w:r>
+      <w:r>
+        <w:rPr>
+          <w:rFonts w:hint="eastAsia"/>
+          <w:color w:val="FF0000"/>
+        </w:rPr>
+        <w:t>在</w:t>
+      </w:r>
+      <w:r>
+        <w:rPr>
+          <w:rFonts w:hint="eastAsia"/>
+          <w:color w:val="FF0000"/>
+        </w:rPr>
+        <w:t>s</w:t>
+      </w:r>
+      <w:r>
+        <w:rPr>
+          <w:color w:val="FF0000"/>
+        </w:rPr>
+        <w:t xml:space="preserve">lot </w:t>
+      </w:r>
+      <w:r>
+        <w:rPr>
+          <w:rFonts w:hint="eastAsia"/>
+          <w:color w:val="FF0000"/>
+        </w:rPr>
+        <w:t>那邊給個</w:t>
+      </w:r>
+      <w:r>
+        <w:rPr>
+          <w:rFonts w:hint="eastAsia"/>
+          <w:color w:val="FF0000"/>
+        </w:rPr>
+        <w:t>n</w:t>
+      </w:r>
+      <w:r>
+        <w:rPr>
+          <w:color w:val="FF0000"/>
+        </w:rPr>
+        <w:t>ame</w:t>
+      </w:r>
+      <w:r>
+        <w:rPr>
+          <w:rFonts w:hint="eastAsia"/>
+          <w:color w:val="FF0000"/>
+        </w:rPr>
+        <w:t>)</w:t>
+      </w:r>
+    </w:p>
+    <w:p>
+      <w:pPr>
+        <w:pStyle w:val="a3"/>
+        <w:ind w:leftChars="0" w:left="360"/>
+        <w:rPr>
+          <w:color w:val="FF0000"/>
+        </w:rPr>
+      </w:pPr>
+      <w:r>
+        <w:rPr>
+          <w:rFonts w:hint="eastAsia"/>
+          <w:color w:val="FF0000"/>
+        </w:rPr>
+        <w:t>在麵包屑元件改為</w:t>
+      </w:r>
+      <w:r>
+        <w:rPr>
+          <w:rFonts w:hint="eastAsia"/>
+          <w:color w:val="FF0000"/>
+        </w:rPr>
+        <w:t>:</w:t>
+      </w:r>
+    </w:p>
+    <w:p>
+      <w:pPr>
+        <w:widowControl/>
+        <w:shd w:val="clear" w:color="auto" w:fill="1E1E1E"/>
+        <w:spacing w:line="285" w:lineRule="atLeast"/>
+        <w:rPr>
+          <w:rFonts w:ascii="Consolas" w:eastAsia="新細明體" w:hAnsi="Consolas" w:cs="新細明體"/>
+          <w:color w:val="D4D4D4"/>
+          <w:kern w:val="0"/>
+          <w:sz w:val="21"/>
+          <w:szCs w:val="21"/>
+        </w:rPr>
+      </w:pPr>
+      <w:r>
+        <w:rPr>
+          <w:rFonts w:ascii="Consolas" w:eastAsia="新細明體" w:hAnsi="Consolas" w:cs="新細明體"/>
+          <w:color w:val="808080"/>
+          <w:kern w:val="0"/>
+          <w:sz w:val="21"/>
+          <w:szCs w:val="21"/>
+        </w:rPr>
+        <w:t>&lt;</w:t>
+      </w:r>
+      <w:r>
+        <w:rPr>
+          <w:rFonts w:ascii="Consolas" w:eastAsia="新細明體" w:hAnsi="Consolas" w:cs="新細明體"/>
+          <w:color w:val="569CD6"/>
+          <w:kern w:val="0"/>
+          <w:sz w:val="21"/>
+          <w:szCs w:val="21"/>
+        </w:rPr>
+        <w:t>slot</w:t>
+      </w:r>
+      <w:r>
+        <w:rPr>
+          <w:rFonts w:ascii="Consolas" w:eastAsia="新細明體" w:hAnsi="Consolas" w:cs="新細明體"/>
+          <w:color w:val="D4D4D4"/>
+          <w:kern w:val="0"/>
+          <w:sz w:val="21"/>
+          <w:szCs w:val="21"/>
+        </w:rPr>
+        <w:t xml:space="preserve"> </w:t>
+      </w:r>
+      <w:r>
+        <w:rPr>
+          <w:rFonts w:ascii="Consolas" w:eastAsia="新細明體" w:hAnsi="Consolas" w:cs="新細明體"/>
+          <w:color w:val="9CDCFE"/>
+          <w:kern w:val="0"/>
+          <w:sz w:val="21"/>
+          <w:szCs w:val="21"/>
+        </w:rPr>
+        <w:t>name</w:t>
+      </w:r>
+      <w:r>
+        <w:rPr>
+          <w:rFonts w:ascii="Consolas" w:eastAsia="新細明體" w:hAnsi="Consolas" w:cs="新細明體"/>
+          <w:color w:val="D4D4D4"/>
+          <w:kern w:val="0"/>
+          <w:sz w:val="21"/>
+          <w:szCs w:val="21"/>
+        </w:rPr>
+        <w:t>=</w:t>
+      </w:r>
+      <w:r>
+        <w:rPr>
+          <w:rFonts w:ascii="Consolas" w:eastAsia="新細明體" w:hAnsi="Consolas" w:cs="新細明體"/>
+          <w:color w:val="CE9178"/>
+          <w:kern w:val="0"/>
+          <w:sz w:val="21"/>
+          <w:szCs w:val="21"/>
+        </w:rPr>
+        <w:t>"bread"</w:t>
+      </w:r>
+      <w:r>
+        <w:rPr>
+          <w:rFonts w:ascii="Consolas" w:eastAsia="新細明體" w:hAnsi="Consolas" w:cs="新細明體"/>
+          <w:color w:val="808080"/>
+          <w:kern w:val="0"/>
+          <w:sz w:val="21"/>
+          <w:szCs w:val="21"/>
+        </w:rPr>
+        <w:t>&gt;&lt;/</w:t>
+      </w:r>
+      <w:r>
+        <w:rPr>
+          <w:rFonts w:ascii="Consolas" w:eastAsia="新細明體" w:hAnsi="Consolas" w:cs="新細明體"/>
+          <w:color w:val="569CD6"/>
+          <w:kern w:val="0"/>
+          <w:sz w:val="21"/>
+          <w:szCs w:val="21"/>
+        </w:rPr>
+        <w:t>slot</w:t>
+      </w:r>
+      <w:r>
+        <w:rPr>
+          <w:rFonts w:ascii="Consolas" w:eastAsia="新細明體" w:hAnsi="Consolas" w:cs="新細明體"/>
+          <w:color w:val="808080"/>
+          <w:kern w:val="0"/>
+          <w:sz w:val="21"/>
+          <w:szCs w:val="21"/>
+        </w:rPr>
+        <w:t>&gt;</w:t>
+      </w:r>
+    </w:p>
+    <w:p>
+      <w:pPr>
+        <w:widowControl/>
+        <w:shd w:val="clear" w:color="auto" w:fill="1E1E1E"/>
+        <w:spacing w:line="285" w:lineRule="atLeast"/>
+        <w:rPr>
+          <w:rFonts w:ascii="Consolas" w:eastAsia="新細明體" w:hAnsi="Consolas" w:cs="新細明體"/>
+          <w:color w:val="D4D4D4"/>
+          <w:kern w:val="0"/>
+          <w:sz w:val="21"/>
+          <w:szCs w:val="21"/>
+        </w:rPr>
+      </w:pPr>
+      <w:r>
+        <w:rPr>
+          <w:rFonts w:ascii="Consolas" w:eastAsia="新細明體" w:hAnsi="Consolas" w:cs="新細明體"/>
+          <w:color w:val="D4D4D4"/>
+          <w:kern w:val="0"/>
+          <w:sz w:val="21"/>
+          <w:szCs w:val="21"/>
+        </w:rPr>
+        <w:t xml:space="preserve">            </w:t>
+      </w:r>
+      <w:r>
+        <w:rPr>
+          <w:rFonts w:ascii="Consolas" w:eastAsia="新細明體" w:hAnsi="Consolas" w:cs="新細明體"/>
+          <w:color w:val="808080"/>
+          <w:kern w:val="0"/>
+          <w:sz w:val="21"/>
+          <w:szCs w:val="21"/>
+        </w:rPr>
+        <w:t>&lt;</w:t>
+      </w:r>
+      <w:r>
+        <w:rPr>
+          <w:rFonts w:ascii="Consolas" w:eastAsia="新細明體" w:hAnsi="Consolas" w:cs="新細明體"/>
+          <w:color w:val="569CD6"/>
+          <w:kern w:val="0"/>
+          <w:sz w:val="21"/>
+          <w:szCs w:val="21"/>
+        </w:rPr>
+        <w:t>slot</w:t>
+      </w:r>
+      <w:r>
+        <w:rPr>
+          <w:rFonts w:ascii="Consolas" w:eastAsia="新細明體" w:hAnsi="Consolas" w:cs="新細明體"/>
+          <w:color w:val="D4D4D4"/>
+          <w:kern w:val="0"/>
+          <w:sz w:val="21"/>
+          <w:szCs w:val="21"/>
+        </w:rPr>
+        <w:t xml:space="preserve"> </w:t>
+      </w:r>
+      <w:r>
+        <w:rPr>
+          <w:rFonts w:ascii="Consolas" w:eastAsia="新細明體" w:hAnsi="Consolas" w:cs="新細明體"/>
+          <w:color w:val="9CDCFE"/>
+          <w:kern w:val="0"/>
+          <w:sz w:val="21"/>
+          <w:szCs w:val="21"/>
+        </w:rPr>
+        <w:t>name</w:t>
+      </w:r>
+      <w:r>
+        <w:rPr>
+          <w:rFonts w:ascii="Consolas" w:eastAsia="新細明體" w:hAnsi="Consolas" w:cs="新細明體"/>
+          <w:color w:val="D4D4D4"/>
+          <w:kern w:val="0"/>
+          <w:sz w:val="21"/>
+          <w:szCs w:val="21"/>
+        </w:rPr>
+        <w:t>=</w:t>
+      </w:r>
+      <w:r>
+        <w:rPr>
+          <w:rFonts w:ascii="Consolas" w:eastAsia="新細明體" w:hAnsi="Consolas" w:cs="新細明體"/>
+          <w:color w:val="CE9178"/>
+          <w:kern w:val="0"/>
+          <w:sz w:val="21"/>
+          <w:szCs w:val="21"/>
+        </w:rPr>
+        <w:t>"Test"</w:t>
+      </w:r>
+      <w:r>
+        <w:rPr>
+          <w:rFonts w:ascii="Consolas" w:eastAsia="新細明體" w:hAnsi="Consolas" w:cs="新細明體"/>
+          <w:color w:val="808080"/>
+          <w:kern w:val="0"/>
+          <w:sz w:val="21"/>
+          <w:szCs w:val="21"/>
+        </w:rPr>
+        <w:t>&gt;&lt;/</w:t>
+      </w:r>
+      <w:r>
+        <w:rPr>
+          <w:rFonts w:ascii="Consolas" w:eastAsia="新細明體" w:hAnsi="Consolas" w:cs="新細明體"/>
+          <w:color w:val="569CD6"/>
+          <w:kern w:val="0"/>
+          <w:sz w:val="21"/>
+          <w:szCs w:val="21"/>
+        </w:rPr>
+        <w:t>slot</w:t>
+      </w:r>
+      <w:r>
+        <w:rPr>
+          <w:rFonts w:ascii="Consolas" w:eastAsia="新細明體" w:hAnsi="Consolas" w:cs="新細明體"/>
+          <w:color w:val="808080"/>
+          <w:kern w:val="0"/>
+          <w:sz w:val="21"/>
+          <w:szCs w:val="21"/>
+        </w:rPr>
+        <w:t>&gt;</w:t>
+      </w:r>
+    </w:p>
+    <w:p>
+      <w:pPr>
+        <w:pStyle w:val="a3"/>
+        <w:ind w:leftChars="0" w:left="360"/>
+        <w:rPr>
+          <w:color w:val="FF0000"/>
+        </w:rPr>
+      </w:pPr>
+      <w:r>
+        <w:rPr>
+          <w:rFonts w:hint="eastAsia"/>
+          <w:color w:val="FF0000"/>
+        </w:rPr>
+        <w:lastRenderedPageBreak/>
+        <w:t>而在呼叫麵包屑元件的</w:t>
+      </w:r>
+      <w:proofErr w:type="spellStart"/>
+      <w:r>
+        <w:rPr>
+          <w:color w:val="FF0000"/>
+        </w:rPr>
+        <w:t>vue</w:t>
+      </w:r>
+      <w:proofErr w:type="spellEnd"/>
+      <w:r>
+        <w:rPr>
+          <w:color w:val="FF0000"/>
+        </w:rPr>
+        <w:t>:</w:t>
+      </w:r>
+    </w:p>
+    <w:p>
+      <w:pPr>
+        <w:widowControl/>
+        <w:shd w:val="clear" w:color="auto" w:fill="1E1E1E"/>
+        <w:spacing w:line="285" w:lineRule="atLeast"/>
+        <w:rPr>
+          <w:rFonts w:ascii="Consolas" w:eastAsia="新細明體" w:hAnsi="Consolas" w:cs="新細明體"/>
+          <w:color w:val="D4D4D4"/>
+          <w:kern w:val="0"/>
+          <w:sz w:val="21"/>
+          <w:szCs w:val="21"/>
+        </w:rPr>
+      </w:pPr>
+      <w:r>
+        <w:rPr>
+          <w:rFonts w:ascii="Consolas" w:eastAsia="新細明體" w:hAnsi="Consolas" w:cs="新細明體"/>
+          <w:color w:val="808080"/>
+          <w:kern w:val="0"/>
+          <w:sz w:val="21"/>
+          <w:szCs w:val="21"/>
+        </w:rPr>
+        <w:t>&lt;</w:t>
+      </w:r>
+      <w:proofErr w:type="spellStart"/>
+      <w:r>
+        <w:rPr>
+          <w:rFonts w:ascii="Consolas" w:eastAsia="新細明體" w:hAnsi="Consolas" w:cs="新細明體"/>
+          <w:color w:val="569CD6"/>
+          <w:kern w:val="0"/>
+          <w:sz w:val="21"/>
+          <w:szCs w:val="21"/>
+        </w:rPr>
+        <w:t>nav</w:t>
+      </w:r>
+      <w:proofErr w:type="spellEnd"/>
+      <w:r>
+        <w:rPr>
+          <w:rFonts w:ascii="Consolas" w:eastAsia="新細明體" w:hAnsi="Consolas" w:cs="新細明體"/>
+          <w:color w:val="569CD6"/>
+          <w:kern w:val="0"/>
+          <w:sz w:val="21"/>
+          <w:szCs w:val="21"/>
+        </w:rPr>
+        <w:t>-bread</w:t>
+      </w:r>
+      <w:r>
+        <w:rPr>
+          <w:rFonts w:ascii="Consolas" w:eastAsia="新細明體" w:hAnsi="Consolas" w:cs="新細明體"/>
+          <w:color w:val="808080"/>
+          <w:kern w:val="0"/>
+          <w:sz w:val="21"/>
+          <w:szCs w:val="21"/>
+        </w:rPr>
+        <w:t>&gt;</w:t>
+      </w:r>
+    </w:p>
+    <w:p>
+      <w:pPr>
+        <w:widowControl/>
+        <w:shd w:val="clear" w:color="auto" w:fill="1E1E1E"/>
+        <w:spacing w:line="285" w:lineRule="atLeast"/>
+        <w:rPr>
+          <w:rFonts w:ascii="Consolas" w:eastAsia="新細明體" w:hAnsi="Consolas" w:cs="新細明體"/>
+          <w:color w:val="D4D4D4"/>
+          <w:kern w:val="0"/>
+          <w:sz w:val="21"/>
+          <w:szCs w:val="21"/>
+        </w:rPr>
+      </w:pPr>
+      <w:r>
+        <w:rPr>
+          <w:rFonts w:ascii="Consolas" w:eastAsia="新細明體" w:hAnsi="Consolas" w:cs="新細明體"/>
+          <w:color w:val="D4D4D4"/>
+          <w:kern w:val="0"/>
+          <w:sz w:val="21"/>
+          <w:szCs w:val="21"/>
+        </w:rPr>
+        <w:t xml:space="preserve">            </w:t>
+      </w:r>
+      <w:r>
+        <w:rPr>
+          <w:rFonts w:ascii="Consolas" w:eastAsia="新細明體" w:hAnsi="Consolas" w:cs="新細明體"/>
+          <w:color w:val="808080"/>
+          <w:kern w:val="0"/>
+          <w:sz w:val="21"/>
+          <w:szCs w:val="21"/>
+        </w:rPr>
+        <w:t>&lt;</w:t>
+      </w:r>
+      <w:r>
+        <w:rPr>
+          <w:rFonts w:ascii="Consolas" w:eastAsia="新細明體" w:hAnsi="Consolas" w:cs="新細明體"/>
+          <w:color w:val="569CD6"/>
+          <w:kern w:val="0"/>
+          <w:sz w:val="21"/>
+          <w:szCs w:val="21"/>
+        </w:rPr>
+        <w:t>span</w:t>
+      </w:r>
+      <w:r>
+        <w:rPr>
+          <w:rFonts w:ascii="Consolas" w:eastAsia="新細明體" w:hAnsi="Consolas" w:cs="新細明體"/>
+          <w:color w:val="D4D4D4"/>
+          <w:kern w:val="0"/>
+          <w:sz w:val="21"/>
+          <w:szCs w:val="21"/>
+        </w:rPr>
+        <w:t xml:space="preserve"> </w:t>
+      </w:r>
+      <w:r>
+        <w:rPr>
+          <w:rFonts w:ascii="Consolas" w:eastAsia="新細明體" w:hAnsi="Consolas" w:cs="新細明體"/>
+          <w:color w:val="9CDCFE"/>
+          <w:kern w:val="0"/>
+          <w:sz w:val="21"/>
+          <w:szCs w:val="21"/>
+        </w:rPr>
+        <w:t>slot</w:t>
+      </w:r>
+      <w:r>
+        <w:rPr>
+          <w:rFonts w:ascii="Consolas" w:eastAsia="新細明體" w:hAnsi="Consolas" w:cs="新細明體"/>
+          <w:color w:val="D4D4D4"/>
+          <w:kern w:val="0"/>
+          <w:sz w:val="21"/>
+          <w:szCs w:val="21"/>
+        </w:rPr>
+        <w:t>=</w:t>
+      </w:r>
+      <w:r>
+        <w:rPr>
+          <w:rFonts w:ascii="Consolas" w:eastAsia="新細明體" w:hAnsi="Consolas" w:cs="新細明體"/>
+          <w:color w:val="CE9178"/>
+          <w:kern w:val="0"/>
+          <w:sz w:val="21"/>
+          <w:szCs w:val="21"/>
+        </w:rPr>
+        <w:t>"bread"</w:t>
+      </w:r>
+      <w:r>
+        <w:rPr>
+          <w:rFonts w:ascii="Consolas" w:eastAsia="新細明體" w:hAnsi="Consolas" w:cs="新細明體"/>
+          <w:color w:val="808080"/>
+          <w:kern w:val="0"/>
+          <w:sz w:val="21"/>
+          <w:szCs w:val="21"/>
+        </w:rPr>
+        <w:t>&gt;</w:t>
+      </w:r>
+      <w:r>
+        <w:rPr>
+          <w:rFonts w:ascii="Consolas" w:eastAsia="新細明體" w:hAnsi="Consolas" w:cs="新細明體"/>
+          <w:color w:val="D4D4D4"/>
+          <w:kern w:val="0"/>
+          <w:sz w:val="21"/>
+          <w:szCs w:val="21"/>
+        </w:rPr>
+        <w:t>Goods</w:t>
+      </w:r>
+      <w:r>
+        <w:rPr>
+          <w:rFonts w:ascii="Consolas" w:eastAsia="新細明體" w:hAnsi="Consolas" w:cs="新細明體"/>
+          <w:color w:val="808080"/>
+          <w:kern w:val="0"/>
+          <w:sz w:val="21"/>
+          <w:szCs w:val="21"/>
+        </w:rPr>
+        <w:t>&lt;/</w:t>
+      </w:r>
+      <w:r>
+        <w:rPr>
+          <w:rFonts w:ascii="Consolas" w:eastAsia="新細明體" w:hAnsi="Consolas" w:cs="新細明體"/>
+          <w:color w:val="569CD6"/>
+          <w:kern w:val="0"/>
+          <w:sz w:val="21"/>
+          <w:szCs w:val="21"/>
+        </w:rPr>
+        <w:t>span</w:t>
+      </w:r>
+      <w:r>
+        <w:rPr>
+          <w:rFonts w:ascii="Consolas" w:eastAsia="新細明體" w:hAnsi="Consolas" w:cs="新細明體"/>
+          <w:color w:val="808080"/>
+          <w:kern w:val="0"/>
+          <w:sz w:val="21"/>
+          <w:szCs w:val="21"/>
+        </w:rPr>
+        <w:t>&gt;</w:t>
+      </w:r>
+    </w:p>
+    <w:p>
+      <w:pPr>
+        <w:widowControl/>
+        <w:shd w:val="clear" w:color="auto" w:fill="1E1E1E"/>
+        <w:spacing w:line="285" w:lineRule="atLeast"/>
+        <w:rPr>
+          <w:rFonts w:ascii="Consolas" w:eastAsia="新細明體" w:hAnsi="Consolas" w:cs="新細明體"/>
+          <w:color w:val="D4D4D4"/>
+          <w:kern w:val="0"/>
+          <w:sz w:val="21"/>
+          <w:szCs w:val="21"/>
+        </w:rPr>
+      </w:pPr>
+      <w:r>
+        <w:rPr>
+          <w:rFonts w:ascii="Consolas" w:eastAsia="新細明體" w:hAnsi="Consolas" w:cs="新細明體"/>
+          <w:color w:val="D4D4D4"/>
+          <w:kern w:val="0"/>
+          <w:sz w:val="21"/>
+          <w:szCs w:val="21"/>
+        </w:rPr>
+        <w:t xml:space="preserve">            </w:t>
+      </w:r>
+      <w:r>
+        <w:rPr>
+          <w:rFonts w:ascii="Consolas" w:eastAsia="新細明體" w:hAnsi="Consolas" w:cs="新細明體"/>
+          <w:color w:val="808080"/>
+          <w:kern w:val="0"/>
+          <w:sz w:val="21"/>
+          <w:szCs w:val="21"/>
+        </w:rPr>
+        <w:t>&lt;</w:t>
+      </w:r>
+      <w:r>
+        <w:rPr>
+          <w:rFonts w:ascii="Consolas" w:eastAsia="新細明體" w:hAnsi="Consolas" w:cs="新細明體"/>
+          <w:color w:val="569CD6"/>
+          <w:kern w:val="0"/>
+          <w:sz w:val="21"/>
+          <w:szCs w:val="21"/>
+        </w:rPr>
+        <w:t>span</w:t>
+      </w:r>
+      <w:r>
+        <w:rPr>
+          <w:rFonts w:ascii="Consolas" w:eastAsia="新細明體" w:hAnsi="Consolas" w:cs="新細明體"/>
+          <w:color w:val="D4D4D4"/>
+          <w:kern w:val="0"/>
+          <w:sz w:val="21"/>
+          <w:szCs w:val="21"/>
+        </w:rPr>
+        <w:t xml:space="preserve"> </w:t>
+      </w:r>
+      <w:r>
+        <w:rPr>
+          <w:rFonts w:ascii="Consolas" w:eastAsia="新細明體" w:hAnsi="Consolas" w:cs="新細明體"/>
+          <w:color w:val="9CDCFE"/>
+          <w:kern w:val="0"/>
+          <w:sz w:val="21"/>
+          <w:szCs w:val="21"/>
+        </w:rPr>
+        <w:t>slot</w:t>
+      </w:r>
+      <w:r>
+        <w:rPr>
+          <w:rFonts w:ascii="Consolas" w:eastAsia="新細明體" w:hAnsi="Consolas" w:cs="新細明體"/>
+          <w:color w:val="D4D4D4"/>
+          <w:kern w:val="0"/>
+          <w:sz w:val="21"/>
+          <w:szCs w:val="21"/>
+        </w:rPr>
+        <w:t>=</w:t>
+      </w:r>
+      <w:r>
+        <w:rPr>
+          <w:rFonts w:ascii="Consolas" w:eastAsia="新細明體" w:hAnsi="Consolas" w:cs="新細明體"/>
+          <w:color w:val="CE9178"/>
+          <w:kern w:val="0"/>
+          <w:sz w:val="21"/>
+          <w:szCs w:val="21"/>
+        </w:rPr>
+        <w:t>"Test"</w:t>
+      </w:r>
+      <w:r>
+        <w:rPr>
+          <w:rFonts w:ascii="Consolas" w:eastAsia="新細明體" w:hAnsi="Consolas" w:cs="新細明體"/>
+          <w:color w:val="808080"/>
+          <w:kern w:val="0"/>
+          <w:sz w:val="21"/>
+          <w:szCs w:val="21"/>
+        </w:rPr>
+        <w:t>&gt;</w:t>
+      </w:r>
+      <w:r>
+        <w:rPr>
+          <w:rFonts w:ascii="Consolas" w:eastAsia="新細明體" w:hAnsi="Consolas" w:cs="新細明體"/>
+          <w:color w:val="D4D4D4"/>
+          <w:kern w:val="0"/>
+          <w:sz w:val="21"/>
+          <w:szCs w:val="21"/>
+        </w:rPr>
+        <w:t>測試用</w:t>
+      </w:r>
+      <w:r>
+        <w:rPr>
+          <w:rFonts w:ascii="Consolas" w:eastAsia="新細明體" w:hAnsi="Consolas" w:cs="新細明體"/>
+          <w:color w:val="808080"/>
+          <w:kern w:val="0"/>
+          <w:sz w:val="21"/>
+          <w:szCs w:val="21"/>
+        </w:rPr>
+        <w:t>&lt;/</w:t>
+      </w:r>
+      <w:r>
+        <w:rPr>
+          <w:rFonts w:ascii="Consolas" w:eastAsia="新細明體" w:hAnsi="Consolas" w:cs="新細明體"/>
+          <w:color w:val="569CD6"/>
+          <w:kern w:val="0"/>
+          <w:sz w:val="21"/>
+          <w:szCs w:val="21"/>
+        </w:rPr>
+        <w:t>span</w:t>
+      </w:r>
+      <w:r>
+        <w:rPr>
+          <w:rFonts w:ascii="Consolas" w:eastAsia="新細明體" w:hAnsi="Consolas" w:cs="新細明體"/>
+          <w:color w:val="808080"/>
+          <w:kern w:val="0"/>
+          <w:sz w:val="21"/>
+          <w:szCs w:val="21"/>
+        </w:rPr>
+        <w:t>&gt;</w:t>
+      </w:r>
+    </w:p>
+    <w:p>
+      <w:pPr>
+        <w:widowControl/>
+        <w:shd w:val="clear" w:color="auto" w:fill="1E1E1E"/>
+        <w:spacing w:line="285" w:lineRule="atLeast"/>
+        <w:rPr>
+          <w:rFonts w:ascii="Consolas" w:eastAsia="新細明體" w:hAnsi="Consolas" w:cs="新細明體"/>
+          <w:color w:val="D4D4D4"/>
+          <w:kern w:val="0"/>
+          <w:sz w:val="21"/>
+          <w:szCs w:val="21"/>
+        </w:rPr>
+      </w:pPr>
+      <w:r>
+        <w:rPr>
+          <w:rFonts w:ascii="Consolas" w:eastAsia="新細明體" w:hAnsi="Consolas" w:cs="新細明體"/>
+          <w:color w:val="D4D4D4"/>
+          <w:kern w:val="0"/>
+          <w:sz w:val="21"/>
+          <w:szCs w:val="21"/>
+        </w:rPr>
+        <w:t xml:space="preserve">        </w:t>
+      </w:r>
+      <w:r>
+        <w:rPr>
+          <w:rFonts w:ascii="Consolas" w:eastAsia="新細明體" w:hAnsi="Consolas" w:cs="新細明體"/>
+          <w:color w:val="808080"/>
+          <w:kern w:val="0"/>
+          <w:sz w:val="21"/>
+          <w:szCs w:val="21"/>
+        </w:rPr>
+        <w:t>&lt;/</w:t>
+      </w:r>
+      <w:proofErr w:type="spellStart"/>
+      <w:r>
+        <w:rPr>
+          <w:rFonts w:ascii="Consolas" w:eastAsia="新細明體" w:hAnsi="Consolas" w:cs="新細明體"/>
+          <w:color w:val="569CD6"/>
+          <w:kern w:val="0"/>
+          <w:sz w:val="21"/>
+          <w:szCs w:val="21"/>
+        </w:rPr>
+        <w:t>nav</w:t>
+      </w:r>
+      <w:proofErr w:type="spellEnd"/>
+      <w:r>
+        <w:rPr>
+          <w:rFonts w:ascii="Consolas" w:eastAsia="新細明體" w:hAnsi="Consolas" w:cs="新細明體"/>
+          <w:color w:val="569CD6"/>
+          <w:kern w:val="0"/>
+          <w:sz w:val="21"/>
+          <w:szCs w:val="21"/>
+        </w:rPr>
+        <w:t>-bread</w:t>
+      </w:r>
+      <w:r>
+        <w:rPr>
+          <w:rFonts w:ascii="Consolas" w:eastAsia="新細明體" w:hAnsi="Consolas" w:cs="新細明體"/>
+          <w:color w:val="808080"/>
+          <w:kern w:val="0"/>
+          <w:sz w:val="21"/>
+          <w:szCs w:val="21"/>
+        </w:rPr>
+        <w:t>&gt;</w:t>
+      </w:r>
+    </w:p>
+    <w:p>
+      <w:pPr>
+        <w:pStyle w:val="a3"/>
+        <w:ind w:leftChars="0" w:left="360"/>
+        <w:rPr>
+          <w:color w:val="FF0000"/>
+        </w:rPr>
+      </w:pPr>
+    </w:p>
+    <w:p>
+      <w:pPr>
+        <w:pStyle w:val="a3"/>
+        <w:ind w:leftChars="0" w:left="360"/>
+        <w:rPr>
+          <w:color w:val="FF0000"/>
+        </w:rPr>
+      </w:pPr>
+      <w:r>
+        <w:rPr>
+          <w:rFonts w:hint="eastAsia"/>
+          <w:color w:val="FF0000"/>
+        </w:rPr>
+        <w:t>上面因為</w:t>
+      </w:r>
+      <w:r>
+        <w:rPr>
+          <w:rFonts w:hint="eastAsia"/>
+          <w:color w:val="FF0000"/>
+        </w:rPr>
+        <w:t>2</w:t>
+      </w:r>
+      <w:r>
+        <w:rPr>
+          <w:rFonts w:hint="eastAsia"/>
+          <w:color w:val="FF0000"/>
+        </w:rPr>
+        <w:t>個</w:t>
+      </w:r>
+      <w:r>
+        <w:rPr>
+          <w:rFonts w:hint="eastAsia"/>
+          <w:color w:val="FF0000"/>
+        </w:rPr>
+        <w:t>s</w:t>
+      </w:r>
+      <w:r>
+        <w:rPr>
+          <w:color w:val="FF0000"/>
+        </w:rPr>
+        <w:t>lot</w:t>
+      </w:r>
+      <w:r>
+        <w:rPr>
+          <w:rFonts w:hint="eastAsia"/>
+          <w:color w:val="FF0000"/>
+        </w:rPr>
+        <w:t>都對到</w:t>
+      </w:r>
+      <w:r>
+        <w:rPr>
+          <w:rFonts w:hint="eastAsia"/>
+          <w:color w:val="FF0000"/>
+        </w:rPr>
+        <w:t xml:space="preserve"> </w:t>
+      </w:r>
+      <w:r>
+        <w:rPr>
+          <w:rFonts w:hint="eastAsia"/>
+          <w:color w:val="FF0000"/>
+        </w:rPr>
+        <w:t>所以都傳進去</w:t>
+      </w:r>
+    </w:p>
+    <w:p>
+      <w:pPr>
+        <w:pStyle w:val="a3"/>
+        <w:ind w:leftChars="0" w:left="360"/>
+        <w:rPr>
+          <w:color w:val="FF0000"/>
+        </w:rPr>
+      </w:pPr>
+      <w:r>
+        <w:rPr>
+          <w:rFonts w:hint="eastAsia"/>
+          <w:color w:val="FF0000"/>
+        </w:rPr>
+        <w:t>網頁呈現</w:t>
+      </w:r>
+      <w:r>
+        <w:rPr>
+          <w:rFonts w:hint="eastAsia"/>
+          <w:color w:val="FF0000"/>
+        </w:rPr>
+        <w:t>:</w:t>
+      </w:r>
+    </w:p>
+    <w:p>
+      <w:pPr>
+        <w:pStyle w:val="a3"/>
+        <w:ind w:leftChars="0" w:left="360"/>
+        <w:rPr>
+          <w:rFonts w:hint="eastAsia"/>
+          <w:color w:val="FF0000"/>
+        </w:rPr>
+      </w:pPr>
+      <w:r>
+        <w:rPr>
+          <w:noProof/>
+        </w:rPr>
+        <w:drawing>
+          <wp:inline distT="0" distB="0" distL="0" distR="0" wp14:anchorId="492F8D9B" wp14:editId="471AADD0">
+            <wp:extent cx="5274310" cy="3862760"/>
+            <wp:effectExtent l="0" t="0" r="2540" b="4445"/>
+            <wp:docPr id="11" name="圖片 11"/>
+            <wp:cNvGraphicFramePr>
+              <a:graphicFrameLocks xmlns:a="http://schemas.openxmlformats.org/drawingml/2006/main" noChangeAspect="1"/>
+            </wp:cNvGraphicFramePr>
+            <a:graphic xmlns:a="http://schemas.openxmlformats.org/drawingml/2006/main">
+              <a:graphicData uri="http://schemas.openxmlformats.org/drawingml/2006/picture">
+                <pic:pic xmlns:pic="http://schemas.openxmlformats.org/drawingml/2006/picture">
+                  <pic:nvPicPr>
+                    <pic:cNvPr id="0" name="Picture 5"/>
+                    <pic:cNvPicPr>
+                      <a:picLocks noChangeAspect="1" noChangeArrowheads="1"/>
+                    </pic:cNvPicPr>
+                  </pic:nvPicPr>
+                  <pic:blipFill>
+                    <a:blip r:embed="rId14">
+                      <a:extLst>
+                        <a:ext uri="{28A0092B-C50C-407E-A947-70E740481C1C}">
+                          <a14:useLocalDpi xmlns:a14="http://schemas.microsoft.com/office/drawing/2010/main" val="0"/>
+                        </a:ext>
+                      </a:extLst>
+                    </a:blip>
+                    <a:srcRect/>
+                    <a:stretch>
+                      <a:fillRect/>
+                    </a:stretch>
+                  </pic:blipFill>
+                  <pic:spPr bwMode="auto">
+                    <a:xfrm>
+                      <a:off x="0" y="0"/>
+                      <a:ext cx="5274310" cy="3862760"/>
+                    </a:xfrm>
+                    <a:prstGeom prst="rect">
+                      <a:avLst/>
+                    </a:prstGeom>
+                    <a:noFill/>
+                    <a:ln>
+                      <a:noFill/>
+                    </a:ln>
+                  </pic:spPr>
+                </pic:pic>
+              </a:graphicData>
+            </a:graphic>
+          </wp:inline>
+        </w:drawing>
+      </w:r>
+      <w:bookmarkStart w:id="0" w:name="_GoBack"/>
+      <w:bookmarkEnd w:id="0"/>
     </w:p>
     <w:sectPr>
       <w:pgSz w:w="11906" w:h="16838"/>

</xml_diff>